<commit_message>
20200503 FangFang-About.docx add 4
</commit_message>
<xml_diff>
--- a/FangFang-About.docx
+++ b/FangFang-About.docx
@@ -5,6 +5,13 @@
     <w:sdt>
       <w:sdtPr>
         <w:rPr>
+          <w:rFonts w:asciiTheme="minorHAnsi" w:eastAsiaTheme="minorEastAsia" w:hAnsiTheme="minorHAnsi" w:cstheme="minorBidi"/>
+          <w:b w:val="0"/>
+          <w:bCs w:val="0"/>
+          <w:color w:val="auto"/>
+          <w:kern w:val="2"/>
+          <w:sz w:val="21"/>
+          <w:szCs w:val="22"/>
           <w:lang w:val="zh-CN"/>
         </w:rPr>
         <w:id w:val="793640080"/>
@@ -13,15 +20,7 @@
           <w:docPartUnique/>
         </w:docPartObj>
       </w:sdtPr>
-      <w:sdtEndPr>
-        <w:rPr>
-          <w:rFonts w:asciiTheme="minorHAnsi" w:eastAsiaTheme="minorEastAsia" w:hAnsiTheme="minorHAnsi" w:cstheme="minorBidi"/>
-          <w:color w:val="auto"/>
-          <w:kern w:val="2"/>
-          <w:sz w:val="21"/>
-          <w:szCs w:val="22"/>
-        </w:rPr>
-      </w:sdtEndPr>
+      <w:sdtEndPr/>
       <w:sdtContent>
         <w:p>
           <w:pPr>
@@ -56,7 +55,7 @@
           <w:r>
             <w:fldChar w:fldCharType="separate"/>
           </w:r>
-          <w:hyperlink w:anchor="_Toc39218380" w:history="1">
+          <w:hyperlink w:anchor="_Toc39387472" w:history="1">
             <w:r>
               <w:rPr>
                 <w:rStyle w:val="a4"/>
@@ -86,7 +85,7 @@
                 <w:noProof/>
                 <w:webHidden/>
               </w:rPr>
-              <w:instrText xml:space="preserve"> PAGEREF _Toc39218380 \h </w:instrText>
+              <w:instrText xml:space="preserve"> PAGEREF _Toc39387472 \h </w:instrText>
             </w:r>
             <w:r>
               <w:rPr>
@@ -129,7 +128,7 @@
               <w:sz w:val="21"/>
             </w:rPr>
           </w:pPr>
-          <w:hyperlink w:anchor="_Toc39218381" w:history="1">
+          <w:hyperlink w:anchor="_Toc39387473" w:history="1">
             <w:r>
               <w:rPr>
                 <w:rStyle w:val="a4"/>
@@ -157,7 +156,7 @@
                 <w:noProof/>
                 <w:webHidden/>
               </w:rPr>
-              <w:instrText xml:space="preserve"> PAGEREF _Toc39218381 \h </w:instrText>
+              <w:instrText xml:space="preserve"> PAGEREF _Toc39387473 \h </w:instrText>
             </w:r>
             <w:r>
               <w:rPr>
@@ -200,7 +199,7 @@
               <w:sz w:val="21"/>
             </w:rPr>
           </w:pPr>
-          <w:hyperlink w:anchor="_Toc39218382" w:history="1">
+          <w:hyperlink w:anchor="_Toc39387474" w:history="1">
             <w:r>
               <w:rPr>
                 <w:rStyle w:val="a4"/>
@@ -228,7 +227,7 @@
                 <w:noProof/>
                 <w:webHidden/>
               </w:rPr>
-              <w:instrText xml:space="preserve"> PAGEREF _Toc39218382 \h </w:instrText>
+              <w:instrText xml:space="preserve"> PAGEREF _Toc39387474 \h </w:instrText>
             </w:r>
             <w:r>
               <w:rPr>
@@ -271,7 +270,7 @@
               <w:sz w:val="21"/>
             </w:rPr>
           </w:pPr>
-          <w:hyperlink w:anchor="_Toc39218383" w:history="1">
+          <w:hyperlink w:anchor="_Toc39387475" w:history="1">
             <w:r>
               <w:rPr>
                 <w:rStyle w:val="a4"/>
@@ -301,7 +300,7 @@
                 <w:noProof/>
                 <w:webHidden/>
               </w:rPr>
-              <w:instrText xml:space="preserve"> PAGEREF _Toc39218383 \h </w:instrText>
+              <w:instrText xml:space="preserve"> PAGEREF _Toc39387475 \h </w:instrText>
             </w:r>
             <w:r>
               <w:rPr>
@@ -344,7 +343,7 @@
               <w:sz w:val="21"/>
             </w:rPr>
           </w:pPr>
-          <w:hyperlink w:anchor="_Toc39218384" w:history="1">
+          <w:hyperlink w:anchor="_Toc39387476" w:history="1">
             <w:r>
               <w:rPr>
                 <w:rStyle w:val="a4"/>
@@ -372,7 +371,7 @@
                 <w:noProof/>
                 <w:webHidden/>
               </w:rPr>
-              <w:instrText xml:space="preserve"> PAGEREF _Toc39218384 \h </w:instrText>
+              <w:instrText xml:space="preserve"> PAGEREF _Toc39387476 \h </w:instrText>
             </w:r>
             <w:r>
               <w:rPr>
@@ -415,7 +414,7 @@
               <w:sz w:val="21"/>
             </w:rPr>
           </w:pPr>
-          <w:hyperlink w:anchor="_Toc39218385" w:history="1">
+          <w:hyperlink w:anchor="_Toc39387477" w:history="1">
             <w:r>
               <w:rPr>
                 <w:rStyle w:val="a4"/>
@@ -445,7 +444,7 @@
                 <w:noProof/>
                 <w:webHidden/>
               </w:rPr>
-              <w:instrText xml:space="preserve"> PAGEREF _Toc39218385 \h </w:instrText>
+              <w:instrText xml:space="preserve"> PAGEREF _Toc39387477 \h </w:instrText>
             </w:r>
             <w:r>
               <w:rPr>
@@ -488,7 +487,7 @@
               <w:sz w:val="21"/>
             </w:rPr>
           </w:pPr>
-          <w:hyperlink w:anchor="_Toc39218386" w:history="1">
+          <w:hyperlink w:anchor="_Toc39387478" w:history="1">
             <w:r>
               <w:rPr>
                 <w:rStyle w:val="a4"/>
@@ -516,7 +515,7 @@
                 <w:noProof/>
                 <w:webHidden/>
               </w:rPr>
-              <w:instrText xml:space="preserve"> PAGEREF _Toc39218386 \h </w:instrText>
+              <w:instrText xml:space="preserve"> PAGEREF _Toc39387478 \h </w:instrText>
             </w:r>
             <w:r>
               <w:rPr>
@@ -559,7 +558,7 @@
               <w:sz w:val="21"/>
             </w:rPr>
           </w:pPr>
-          <w:hyperlink w:anchor="_Toc39218387" w:history="1">
+          <w:hyperlink w:anchor="_Toc39387479" w:history="1">
             <w:r>
               <w:rPr>
                 <w:rStyle w:val="a4"/>
@@ -587,7 +586,7 @@
                 <w:noProof/>
                 <w:webHidden/>
               </w:rPr>
-              <w:instrText xml:space="preserve"> PAGEREF _Toc39218387 \h </w:instrText>
+              <w:instrText xml:space="preserve"> PAGEREF _Toc39387479 \h </w:instrText>
             </w:r>
             <w:r>
               <w:rPr>
@@ -630,7 +629,7 @@
               <w:sz w:val="21"/>
             </w:rPr>
           </w:pPr>
-          <w:hyperlink w:anchor="_Toc39218388" w:history="1">
+          <w:hyperlink w:anchor="_Toc39387480" w:history="1">
             <w:r>
               <w:rPr>
                 <w:rStyle w:val="a4"/>
@@ -660,7 +659,78 @@
                 <w:noProof/>
                 <w:webHidden/>
               </w:rPr>
-              <w:instrText xml:space="preserve"> PAGEREF _Toc39218388 \h </w:instrText>
+              <w:instrText xml:space="preserve"> PAGEREF _Toc39387480 \h </w:instrText>
+            </w:r>
+            <w:r>
+              <w:rPr>
+                <w:noProof/>
+                <w:webHidden/>
+              </w:rPr>
+            </w:r>
+            <w:r>
+              <w:rPr>
+                <w:noProof/>
+                <w:webHidden/>
+              </w:rPr>
+              <w:fldChar w:fldCharType="separate"/>
+            </w:r>
+            <w:r>
+              <w:rPr>
+                <w:noProof/>
+                <w:webHidden/>
+              </w:rPr>
+              <w:t>12</w:t>
+            </w:r>
+            <w:r>
+              <w:rPr>
+                <w:noProof/>
+                <w:webHidden/>
+              </w:rPr>
+              <w:fldChar w:fldCharType="end"/>
+            </w:r>
+          </w:hyperlink>
+        </w:p>
+        <w:p>
+          <w:pPr>
+            <w:pStyle w:val="20"/>
+            <w:tabs>
+              <w:tab w:val="right" w:leader="dot" w:pos="8296"/>
+            </w:tabs>
+            <w:rPr>
+              <w:noProof/>
+              <w:kern w:val="2"/>
+              <w:sz w:val="21"/>
+            </w:rPr>
+          </w:pPr>
+          <w:hyperlink w:anchor="_Toc39387481" w:history="1">
+            <w:r>
+              <w:rPr>
+                <w:rStyle w:val="a4"/>
+                <w:rFonts w:ascii="宋体" w:eastAsia="宋体" w:hAnsi="宋体" w:cs="宋体" w:hint="eastAsia"/>
+                <w:noProof/>
+              </w:rPr>
+              <w:t>五、关于卖惨</w:t>
+            </w:r>
+            <w:r>
+              <w:rPr>
+                <w:noProof/>
+                <w:webHidden/>
+              </w:rPr>
+              <w:tab/>
+            </w:r>
+            <w:r>
+              <w:rPr>
+                <w:noProof/>
+                <w:webHidden/>
+              </w:rPr>
+              <w:fldChar w:fldCharType="begin"/>
+            </w:r>
+            <w:r>
+              <w:rPr>
+                <w:noProof/>
+                <w:webHidden/>
+              </w:rPr>
+              <w:instrText xml:space="preserve"> PAGEREF _Toc39387481 \h </w:instrText>
             </w:r>
             <w:r>
               <w:rPr>
@@ -703,7 +773,7 @@
               <w:sz w:val="21"/>
             </w:rPr>
           </w:pPr>
-          <w:hyperlink w:anchor="_Toc39218389" w:history="1">
+          <w:hyperlink w:anchor="_Toc39387482" w:history="1">
             <w:r>
               <w:rPr>
                 <w:rStyle w:val="a4"/>
@@ -712,6 +782,79 @@
                 <w:bCs/>
                 <w:noProof/>
               </w:rPr>
+              <w:t>关于：五</w:t>
+            </w:r>
+            <w:r>
+              <w:rPr>
+                <w:noProof/>
+                <w:webHidden/>
+              </w:rPr>
+              <w:tab/>
+            </w:r>
+            <w:r>
+              <w:rPr>
+                <w:noProof/>
+                <w:webHidden/>
+              </w:rPr>
+              <w:fldChar w:fldCharType="begin"/>
+            </w:r>
+            <w:r>
+              <w:rPr>
+                <w:noProof/>
+                <w:webHidden/>
+              </w:rPr>
+              <w:instrText xml:space="preserve"> PAGEREF _Toc39387482 \h </w:instrText>
+            </w:r>
+            <w:r>
+              <w:rPr>
+                <w:noProof/>
+                <w:webHidden/>
+              </w:rPr>
+            </w:r>
+            <w:r>
+              <w:rPr>
+                <w:noProof/>
+                <w:webHidden/>
+              </w:rPr>
+              <w:fldChar w:fldCharType="separate"/>
+            </w:r>
+            <w:r>
+              <w:rPr>
+                <w:noProof/>
+                <w:webHidden/>
+              </w:rPr>
+              <w:t>16</w:t>
+            </w:r>
+            <w:r>
+              <w:rPr>
+                <w:noProof/>
+                <w:webHidden/>
+              </w:rPr>
+              <w:fldChar w:fldCharType="end"/>
+            </w:r>
+          </w:hyperlink>
+        </w:p>
+        <w:p>
+          <w:pPr>
+            <w:pStyle w:val="10"/>
+            <w:tabs>
+              <w:tab w:val="right" w:leader="dot" w:pos="8296"/>
+            </w:tabs>
+            <w:rPr>
+              <w:noProof/>
+              <w:kern w:val="2"/>
+              <w:sz w:val="21"/>
+            </w:rPr>
+          </w:pPr>
+          <w:hyperlink w:anchor="_Toc39387483" w:history="1">
+            <w:r>
+              <w:rPr>
+                <w:rStyle w:val="a4"/>
+                <w:rFonts w:ascii="宋体" w:eastAsia="宋体" w:hAnsi="宋体" w:cs="宋体" w:hint="eastAsia"/>
+                <w:b/>
+                <w:bCs/>
+                <w:noProof/>
+              </w:rPr>
               <w:t>情如风雪无常，却是一动即殇。</w:t>
             </w:r>
             <w:r>
@@ -733,7 +876,7 @@
                 <w:noProof/>
                 <w:webHidden/>
               </w:rPr>
-              <w:instrText xml:space="preserve"> PAGEREF _Toc39218389 \h </w:instrText>
+              <w:instrText xml:space="preserve"> PAGEREF _Toc39387483 \h </w:instrText>
             </w:r>
             <w:r>
               <w:rPr>
@@ -753,7 +896,7 @@
                 <w:noProof/>
                 <w:webHidden/>
               </w:rPr>
-              <w:t>12</w:t>
+              <w:t>16</w:t>
             </w:r>
             <w:r>
               <w:rPr>
@@ -776,64 +919,14 @@
         </w:p>
       </w:sdtContent>
     </w:sdt>
-    <w:p>
-      <w:pPr>
-        <w:rPr>
-          <w:rFonts w:hint="eastAsia"/>
-        </w:rPr>
-      </w:pPr>
-    </w:p>
-    <w:p>
-      <w:pPr>
-        <w:rPr>
-          <w:rFonts w:hint="eastAsia"/>
-        </w:rPr>
-      </w:pPr>
-    </w:p>
-    <w:p>
-      <w:pPr>
-        <w:rPr>
-          <w:rFonts w:hint="eastAsia"/>
-        </w:rPr>
-      </w:pPr>
-    </w:p>
-    <w:p>
-      <w:pPr>
-        <w:rPr>
-          <w:rFonts w:hint="eastAsia"/>
-        </w:rPr>
-      </w:pPr>
-    </w:p>
-    <w:p>
-      <w:pPr>
-        <w:rPr>
-          <w:rFonts w:hint="eastAsia"/>
-        </w:rPr>
-      </w:pPr>
-    </w:p>
-    <w:p>
-      <w:pPr>
-        <w:rPr>
-          <w:rFonts w:hint="eastAsia"/>
-        </w:rPr>
-      </w:pPr>
-      <w:bookmarkStart w:id="0" w:name="_GoBack"/>
-      <w:bookmarkEnd w:id="0"/>
-    </w:p>
-    <w:p>
-      <w:pPr>
-        <w:rPr>
-          <w:rFonts w:hint="eastAsia"/>
-        </w:rPr>
-      </w:pPr>
-    </w:p>
-    <w:p>
-      <w:pPr>
-        <w:rPr>
-          <w:rFonts w:hint="eastAsia"/>
-        </w:rPr>
-      </w:pPr>
-    </w:p>
+    <w:p/>
+    <w:p/>
+    <w:p/>
+    <w:p/>
+    <w:p/>
+    <w:p/>
+    <w:p/>
+    <w:p/>
     <w:p>
       <w:pPr>
         <w:jc w:val="center"/>
@@ -846,7 +939,7 @@
           <w:szCs w:val="44"/>
         </w:rPr>
       </w:pPr>
-      <w:bookmarkStart w:id="1" w:name="_Toc39218380"/>
+      <w:bookmarkStart w:id="0" w:name="_Toc39387472"/>
       <w:r>
         <w:rPr>
           <w:rFonts w:ascii="宋体" w:eastAsia="宋体" w:hAnsi="宋体" w:cs="宋体" w:hint="eastAsia"/>
@@ -857,66 +950,522 @@
         </w:rPr>
         <w:t>关于：一</w:t>
       </w:r>
+      <w:bookmarkEnd w:id="0"/>
+    </w:p>
+    <w:p>
+      <w:pPr>
+        <w:jc w:val="right"/>
+        <w:rPr>
+          <w:rFonts w:ascii="宋体" w:eastAsia="宋体" w:hAnsi="宋体" w:cs="宋体"/>
+          <w:sz w:val="30"/>
+          <w:szCs w:val="30"/>
+        </w:rPr>
+      </w:pPr>
+      <w:r>
+        <w:rPr>
+          <w:rFonts w:ascii="宋体" w:eastAsia="宋体" w:hAnsi="宋体" w:cs="宋体" w:hint="eastAsia"/>
+          <w:sz w:val="30"/>
+          <w:szCs w:val="30"/>
+        </w:rPr>
+        <w:t xml:space="preserve">原创： </w:t>
+      </w:r>
+      <w:r>
+        <w:rPr>
+          <w:rFonts w:ascii="宋体" w:eastAsia="宋体" w:hAnsi="宋体" w:cs="宋体" w:hint="eastAsia"/>
+          <w:sz w:val="30"/>
+          <w:szCs w:val="30"/>
+        </w:rPr>
+        <w:t>方方  2020.4.29</w:t>
+      </w:r>
+    </w:p>
+    <w:p>
+      <w:pPr>
+        <w:rPr>
+          <w:rFonts w:ascii="宋体" w:eastAsia="宋体" w:hAnsi="宋体" w:cs="宋体"/>
+          <w:sz w:val="30"/>
+          <w:szCs w:val="30"/>
+        </w:rPr>
+      </w:pPr>
+      <w:r>
+        <w:rPr>
+          <w:rFonts w:ascii="宋体" w:eastAsia="宋体" w:hAnsi="宋体" w:cs="宋体" w:hint="eastAsia"/>
+          <w:sz w:val="30"/>
+          <w:szCs w:val="30"/>
+        </w:rPr>
+        <w:t>说在前面</w:t>
+      </w:r>
+    </w:p>
+    <w:p>
+      <w:pPr>
+        <w:rPr>
+          <w:rFonts w:ascii="宋体" w:eastAsia="宋体" w:hAnsi="宋体" w:cs="宋体"/>
+          <w:sz w:val="30"/>
+          <w:szCs w:val="30"/>
+        </w:rPr>
+      </w:pPr>
+      <w:r>
+        <w:rPr>
+          <w:rFonts w:ascii="宋体" w:eastAsia="宋体" w:hAnsi="宋体" w:cs="宋体" w:hint="eastAsia"/>
+          <w:sz w:val="30"/>
+          <w:szCs w:val="30"/>
+        </w:rPr>
+        <w:t xml:space="preserve">    很多朋友都劝我什么都不要再写了，让时间来证明。明白你的人，终归是明白的。但是，我是洞悉人性的。就算时间过去了，那些泼在我身上的污垢，其实还是留在这世上，留在不明真相者的疑惑中。而那些个仇恨我的人，依然会用各种卑劣的方式发泄</w:t>
+      </w:r>
+      <w:r>
+        <w:rPr>
+          <w:rFonts w:ascii="宋体" w:eastAsia="宋体" w:hAnsi="宋体" w:cs="宋体" w:hint="eastAsia"/>
+          <w:sz w:val="30"/>
+          <w:szCs w:val="30"/>
+        </w:rPr>
+        <w:lastRenderedPageBreak/>
+        <w:t>他们的仇恨。所以我想，这世上如果没有我自己的一份详细说明，或许那些肮脏的东西，就会成为永远的痕迹。</w:t>
+      </w:r>
+    </w:p>
+    <w:p>
+      <w:pPr>
+        <w:rPr>
+          <w:rFonts w:ascii="宋体" w:eastAsia="宋体" w:hAnsi="宋体" w:cs="宋体"/>
+          <w:sz w:val="30"/>
+          <w:szCs w:val="30"/>
+        </w:rPr>
+      </w:pPr>
+      <w:r>
+        <w:rPr>
+          <w:rFonts w:ascii="宋体" w:eastAsia="宋体" w:hAnsi="宋体" w:cs="宋体" w:hint="eastAsia"/>
+          <w:sz w:val="30"/>
+          <w:szCs w:val="30"/>
+        </w:rPr>
+        <w:t xml:space="preserve">    我不愿意这块污垢贴在自己身上。所以，无论人们听，或是不听，我能说明的，我尽可能在此明说。正是有了此</w:t>
+      </w:r>
+      <w:proofErr w:type="gramStart"/>
+      <w:r>
+        <w:rPr>
+          <w:rFonts w:ascii="宋体" w:eastAsia="宋体" w:hAnsi="宋体" w:cs="宋体" w:hint="eastAsia"/>
+          <w:sz w:val="30"/>
+          <w:szCs w:val="30"/>
+        </w:rPr>
+        <w:t>一</w:t>
+      </w:r>
+      <w:proofErr w:type="gramEnd"/>
+      <w:r>
+        <w:rPr>
+          <w:rFonts w:ascii="宋体" w:eastAsia="宋体" w:hAnsi="宋体" w:cs="宋体" w:hint="eastAsia"/>
+          <w:sz w:val="30"/>
+          <w:szCs w:val="30"/>
+        </w:rPr>
+        <w:t>想法，从前天起，我</w:t>
+      </w:r>
+      <w:proofErr w:type="gramStart"/>
+      <w:r>
+        <w:rPr>
+          <w:rFonts w:ascii="宋体" w:eastAsia="宋体" w:hAnsi="宋体" w:cs="宋体" w:hint="eastAsia"/>
+          <w:sz w:val="30"/>
+          <w:szCs w:val="30"/>
+        </w:rPr>
+        <w:t>将微博评论</w:t>
+      </w:r>
+      <w:proofErr w:type="gramEnd"/>
+      <w:r>
+        <w:rPr>
+          <w:rFonts w:ascii="宋体" w:eastAsia="宋体" w:hAnsi="宋体" w:cs="宋体" w:hint="eastAsia"/>
+          <w:sz w:val="30"/>
+          <w:szCs w:val="30"/>
+        </w:rPr>
+        <w:t>只留给我关注的人。我要减少喧嚣，安静地再做一次记录。</w:t>
+      </w:r>
+      <w:r>
+        <w:rPr>
+          <w:rFonts w:ascii="宋体" w:eastAsia="宋体" w:hAnsi="宋体" w:cs="宋体"/>
+          <w:sz w:val="30"/>
+          <w:szCs w:val="30"/>
+        </w:rPr>
+        <w:t xml:space="preserve">   </w:t>
+      </w:r>
+    </w:p>
+    <w:p>
+      <w:pPr>
+        <w:rPr>
+          <w:rFonts w:ascii="宋体" w:eastAsia="宋体" w:hAnsi="宋体" w:cs="宋体"/>
+          <w:sz w:val="30"/>
+          <w:szCs w:val="30"/>
+        </w:rPr>
+      </w:pPr>
+      <w:r>
+        <w:rPr>
+          <w:rFonts w:ascii="宋体" w:eastAsia="宋体" w:hAnsi="宋体" w:cs="宋体" w:hint="eastAsia"/>
+          <w:sz w:val="30"/>
+          <w:szCs w:val="30"/>
+        </w:rPr>
+        <w:t xml:space="preserve">   这份记录的名字，叫《关于》。关于这本日记所引发的读者疑惑、质问以及其他附带事项。当然，也有关于极左的问题。</w:t>
+      </w:r>
+    </w:p>
+    <w:p>
+      <w:pPr>
+        <w:rPr>
+          <w:rFonts w:ascii="宋体" w:eastAsia="宋体" w:hAnsi="宋体" w:cs="宋体"/>
+          <w:sz w:val="30"/>
+          <w:szCs w:val="30"/>
+        </w:rPr>
+      </w:pPr>
+      <w:r>
+        <w:rPr>
+          <w:rFonts w:ascii="宋体" w:eastAsia="宋体" w:hAnsi="宋体" w:cs="宋体" w:hint="eastAsia"/>
+          <w:sz w:val="30"/>
+          <w:szCs w:val="30"/>
+        </w:rPr>
+        <w:t xml:space="preserve">   这是我早就想写的一份东西。上次财经记者采访时，我已经说了一些。但是，它很快就被删除。我并不太满意那个采访，因为，它在发出之前，已经</w:t>
+      </w:r>
+      <w:proofErr w:type="gramStart"/>
+      <w:r>
+        <w:rPr>
+          <w:rFonts w:ascii="宋体" w:eastAsia="宋体" w:hAnsi="宋体" w:cs="宋体" w:hint="eastAsia"/>
+          <w:sz w:val="30"/>
+          <w:szCs w:val="30"/>
+        </w:rPr>
+        <w:t>删</w:t>
+      </w:r>
+      <w:proofErr w:type="gramEnd"/>
+      <w:r>
+        <w:rPr>
+          <w:rFonts w:ascii="宋体" w:eastAsia="宋体" w:hAnsi="宋体" w:cs="宋体" w:hint="eastAsia"/>
+          <w:sz w:val="30"/>
+          <w:szCs w:val="30"/>
+        </w:rPr>
+        <w:t>了又</w:t>
+      </w:r>
+      <w:proofErr w:type="gramStart"/>
+      <w:r>
+        <w:rPr>
+          <w:rFonts w:ascii="宋体" w:eastAsia="宋体" w:hAnsi="宋体" w:cs="宋体" w:hint="eastAsia"/>
+          <w:sz w:val="30"/>
+          <w:szCs w:val="30"/>
+        </w:rPr>
+        <w:t>删</w:t>
+      </w:r>
+      <w:proofErr w:type="gramEnd"/>
+      <w:r>
+        <w:rPr>
+          <w:rFonts w:ascii="宋体" w:eastAsia="宋体" w:hAnsi="宋体" w:cs="宋体" w:hint="eastAsia"/>
+          <w:sz w:val="30"/>
+          <w:szCs w:val="30"/>
+        </w:rPr>
+        <w:t>，记者尽了全力，但仍然难以原样照发。由此，我的表达，既不详细，也没尽兴，并且还有很多人没有看到。</w:t>
+      </w:r>
+    </w:p>
+    <w:p>
+      <w:pPr>
+        <w:rPr>
+          <w:rFonts w:ascii="宋体" w:eastAsia="宋体" w:hAnsi="宋体" w:cs="宋体"/>
+          <w:sz w:val="30"/>
+          <w:szCs w:val="30"/>
+        </w:rPr>
+      </w:pPr>
+      <w:r>
+        <w:rPr>
+          <w:rFonts w:ascii="宋体" w:eastAsia="宋体" w:hAnsi="宋体" w:cs="宋体" w:hint="eastAsia"/>
+          <w:sz w:val="30"/>
+          <w:szCs w:val="30"/>
+        </w:rPr>
+        <w:t xml:space="preserve">     很有意思的是，那篇采访，虽已</w:t>
+      </w:r>
+      <w:proofErr w:type="gramStart"/>
+      <w:r>
+        <w:rPr>
+          <w:rFonts w:ascii="宋体" w:eastAsia="宋体" w:hAnsi="宋体" w:cs="宋体" w:hint="eastAsia"/>
+          <w:sz w:val="30"/>
+          <w:szCs w:val="30"/>
+        </w:rPr>
+        <w:t>删</w:t>
+      </w:r>
+      <w:proofErr w:type="gramEnd"/>
+      <w:r>
+        <w:rPr>
+          <w:rFonts w:ascii="宋体" w:eastAsia="宋体" w:hAnsi="宋体" w:cs="宋体" w:hint="eastAsia"/>
+          <w:sz w:val="30"/>
+          <w:szCs w:val="30"/>
+        </w:rPr>
+        <w:t>到</w:t>
+      </w:r>
+      <w:proofErr w:type="gramStart"/>
+      <w:r>
+        <w:rPr>
+          <w:rFonts w:ascii="宋体" w:eastAsia="宋体" w:hAnsi="宋体" w:cs="宋体" w:hint="eastAsia"/>
+          <w:sz w:val="30"/>
+          <w:szCs w:val="30"/>
+        </w:rPr>
+        <w:t>极</w:t>
+      </w:r>
+      <w:proofErr w:type="gramEnd"/>
+      <w:r>
+        <w:rPr>
+          <w:rFonts w:ascii="宋体" w:eastAsia="宋体" w:hAnsi="宋体" w:cs="宋体" w:hint="eastAsia"/>
+          <w:sz w:val="30"/>
+          <w:szCs w:val="30"/>
+        </w:rPr>
+        <w:t>简状态，看到的人也不多，但到底给了我说清很多问题的机会，比如什么小产权别墅和六套房子之类。此后，质问这一问题的人明显减少。所以，我认为，对于这样一场针对我个人的</w:t>
+      </w:r>
+      <w:proofErr w:type="gramStart"/>
+      <w:r>
+        <w:rPr>
+          <w:rFonts w:ascii="宋体" w:eastAsia="宋体" w:hAnsi="宋体" w:cs="宋体" w:hint="eastAsia"/>
+          <w:sz w:val="30"/>
+          <w:szCs w:val="30"/>
+        </w:rPr>
+        <w:t>污名化</w:t>
+      </w:r>
+      <w:proofErr w:type="gramEnd"/>
+      <w:r>
+        <w:rPr>
+          <w:rFonts w:ascii="宋体" w:eastAsia="宋体" w:hAnsi="宋体" w:cs="宋体" w:hint="eastAsia"/>
+          <w:sz w:val="30"/>
+          <w:szCs w:val="30"/>
+        </w:rPr>
+        <w:t>风暴，只有我自己来诚实面对，直接说明，理性表达，才是最好的沟通途径。毕竟，愿意让自己永远处于非理性状态的人是少数。</w:t>
+      </w:r>
+    </w:p>
+    <w:p>
+      <w:pPr>
+        <w:rPr>
+          <w:rFonts w:ascii="宋体" w:eastAsia="宋体" w:hAnsi="宋体" w:cs="宋体"/>
+          <w:sz w:val="30"/>
+          <w:szCs w:val="30"/>
+        </w:rPr>
+      </w:pPr>
+      <w:r>
+        <w:rPr>
+          <w:rFonts w:ascii="宋体" w:eastAsia="宋体" w:hAnsi="宋体" w:cs="宋体" w:hint="eastAsia"/>
+          <w:sz w:val="30"/>
+          <w:szCs w:val="30"/>
+        </w:rPr>
+        <w:t xml:space="preserve">    尤其现在，那些攻击我的人以团伙方式，在网上“人肉”支持过我的一些朋友，对他们发起围剿。所以，我想，还是由我自己来面对吧。</w:t>
+      </w:r>
+    </w:p>
+    <w:p>
+      <w:pPr>
+        <w:rPr>
+          <w:rFonts w:ascii="宋体" w:eastAsia="宋体" w:hAnsi="宋体" w:cs="宋体"/>
+          <w:sz w:val="30"/>
+          <w:szCs w:val="30"/>
+        </w:rPr>
+      </w:pPr>
+      <w:r>
+        <w:rPr>
+          <w:rFonts w:ascii="宋体" w:eastAsia="宋体" w:hAnsi="宋体" w:cs="宋体" w:hint="eastAsia"/>
+          <w:sz w:val="30"/>
+          <w:szCs w:val="30"/>
+        </w:rPr>
+        <w:lastRenderedPageBreak/>
+        <w:t xml:space="preserve">    其实最重要的、也是没有人可以否认的事，即：引发这一系列的事件的唯一原因，就是我在封城的日子里，作为受困于城中的九百万武汉人之一，写下了六十天的日记。</w:t>
+      </w:r>
+    </w:p>
+    <w:p>
+      <w:pPr>
+        <w:rPr>
+          <w:rFonts w:ascii="宋体" w:eastAsia="宋体" w:hAnsi="宋体" w:cs="宋体"/>
+          <w:sz w:val="30"/>
+          <w:szCs w:val="30"/>
+        </w:rPr>
+      </w:pPr>
+      <w:r>
+        <w:rPr>
+          <w:rFonts w:ascii="宋体" w:eastAsia="宋体" w:hAnsi="宋体" w:cs="宋体" w:hint="eastAsia"/>
+          <w:sz w:val="30"/>
+          <w:szCs w:val="30"/>
+        </w:rPr>
+        <w:t xml:space="preserve">    所有针对我的、或是针对他人的攻击，都因这本日记而起。所以，我清理了一下那些质疑内容，以尽可能的耐心，再次进行说明。也为自己的人生作一份备忘录。</w:t>
+      </w:r>
+    </w:p>
+    <w:p>
+      <w:pPr>
+        <w:pStyle w:val="2"/>
+        <w:rPr>
+          <w:rFonts w:ascii="宋体" w:eastAsia="宋体" w:hAnsi="宋体" w:cs="宋体"/>
+          <w:sz w:val="30"/>
+          <w:szCs w:val="30"/>
+        </w:rPr>
+      </w:pPr>
+      <w:bookmarkStart w:id="1" w:name="_Toc39387473"/>
+      <w:r>
+        <w:rPr>
+          <w:rFonts w:ascii="宋体" w:eastAsia="宋体" w:hAnsi="宋体" w:cs="宋体" w:hint="eastAsia"/>
+          <w:sz w:val="30"/>
+          <w:szCs w:val="30"/>
+        </w:rPr>
+        <w:t>一、关于日记</w:t>
+      </w:r>
       <w:bookmarkEnd w:id="1"/>
     </w:p>
     <w:p>
       <w:pPr>
-        <w:jc w:val="right"/>
-        <w:rPr>
-          <w:rFonts w:ascii="宋体" w:eastAsia="宋体" w:hAnsi="宋体" w:cs="宋体"/>
-          <w:sz w:val="30"/>
-          <w:szCs w:val="30"/>
-        </w:rPr>
-      </w:pPr>
-      <w:r>
-        <w:rPr>
-          <w:rFonts w:ascii="宋体" w:eastAsia="宋体" w:hAnsi="宋体" w:cs="宋体" w:hint="eastAsia"/>
-          <w:sz w:val="30"/>
-          <w:szCs w:val="30"/>
-        </w:rPr>
-        <w:t xml:space="preserve">原创： </w:t>
-      </w:r>
-      <w:r>
-        <w:rPr>
-          <w:rFonts w:ascii="宋体" w:eastAsia="宋体" w:hAnsi="宋体" w:cs="宋体" w:hint="eastAsia"/>
-          <w:sz w:val="30"/>
-          <w:szCs w:val="30"/>
-        </w:rPr>
-        <w:t>方方  2020.4.29</w:t>
-      </w:r>
-    </w:p>
-    <w:p>
-      <w:pPr>
-        <w:rPr>
-          <w:rFonts w:ascii="宋体" w:eastAsia="宋体" w:hAnsi="宋体" w:cs="宋体"/>
-          <w:sz w:val="30"/>
-          <w:szCs w:val="30"/>
-        </w:rPr>
-      </w:pPr>
-      <w:r>
-        <w:rPr>
-          <w:rFonts w:ascii="宋体" w:eastAsia="宋体" w:hAnsi="宋体" w:cs="宋体" w:hint="eastAsia"/>
-          <w:sz w:val="30"/>
-          <w:szCs w:val="30"/>
-        </w:rPr>
-        <w:t>说在前面</w:t>
-      </w:r>
-    </w:p>
-    <w:p>
-      <w:pPr>
-        <w:rPr>
-          <w:rFonts w:ascii="宋体" w:eastAsia="宋体" w:hAnsi="宋体" w:cs="宋体"/>
-          <w:sz w:val="30"/>
-          <w:szCs w:val="30"/>
-        </w:rPr>
-      </w:pPr>
-      <w:r>
-        <w:rPr>
-          <w:rFonts w:ascii="宋体" w:eastAsia="宋体" w:hAnsi="宋体" w:cs="宋体" w:hint="eastAsia"/>
-          <w:sz w:val="30"/>
-          <w:szCs w:val="30"/>
-        </w:rPr>
-        <w:t xml:space="preserve">    很多朋友都劝我什么都不要再写了，让时间来证明。明白你的人，终归是明白的。但是，我是洞悉人性的。就算时间过去了，那些泼在我身上的污垢，其实还是留在这世上，留在不明真相者的疑惑中。而那些个仇恨我的人，依然会用各种卑劣的方式发泄他们的仇恨。所以我想，这世上如果没有我自己的一份详细说明，</w:t>
+        <w:rPr>
+          <w:rFonts w:ascii="宋体" w:eastAsia="宋体" w:hAnsi="宋体" w:cs="宋体"/>
+          <w:sz w:val="30"/>
+          <w:szCs w:val="30"/>
+        </w:rPr>
+      </w:pPr>
+      <w:r>
+        <w:rPr>
+          <w:rFonts w:ascii="宋体" w:eastAsia="宋体" w:hAnsi="宋体" w:cs="宋体" w:hint="eastAsia"/>
+          <w:sz w:val="30"/>
+          <w:szCs w:val="30"/>
+        </w:rPr>
+        <w:t xml:space="preserve">    武汉于元月23日封城。</w:t>
+      </w:r>
+    </w:p>
+    <w:p>
+      <w:pPr>
+        <w:rPr>
+          <w:rFonts w:ascii="宋体" w:eastAsia="宋体" w:hAnsi="宋体" w:cs="宋体"/>
+          <w:sz w:val="30"/>
+          <w:szCs w:val="30"/>
+        </w:rPr>
+      </w:pPr>
+      <w:r>
+        <w:rPr>
+          <w:rFonts w:ascii="宋体" w:eastAsia="宋体" w:hAnsi="宋体" w:cs="宋体" w:hint="eastAsia"/>
+          <w:sz w:val="30"/>
+          <w:szCs w:val="30"/>
+        </w:rPr>
+        <w:t xml:space="preserve">    元月25日即初</w:t>
+      </w:r>
+      <w:proofErr w:type="gramStart"/>
+      <w:r>
+        <w:rPr>
+          <w:rFonts w:ascii="宋体" w:eastAsia="宋体" w:hAnsi="宋体" w:cs="宋体" w:hint="eastAsia"/>
+          <w:sz w:val="30"/>
+          <w:szCs w:val="30"/>
+        </w:rPr>
+        <w:t>一</w:t>
+      </w:r>
+      <w:proofErr w:type="gramEnd"/>
+      <w:r>
+        <w:rPr>
+          <w:rFonts w:ascii="宋体" w:eastAsia="宋体" w:hAnsi="宋体" w:cs="宋体" w:hint="eastAsia"/>
+          <w:sz w:val="30"/>
+          <w:szCs w:val="30"/>
+        </w:rPr>
+        <w:t>那天，《收获》杂志主编程永新</w:t>
+      </w:r>
+      <w:proofErr w:type="gramStart"/>
+      <w:r>
+        <w:rPr>
+          <w:rFonts w:ascii="宋体" w:eastAsia="宋体" w:hAnsi="宋体" w:cs="宋体" w:hint="eastAsia"/>
+          <w:sz w:val="30"/>
+          <w:szCs w:val="30"/>
+        </w:rPr>
+        <w:t>通过微信向</w:t>
+      </w:r>
+      <w:proofErr w:type="gramEnd"/>
+      <w:r>
+        <w:rPr>
+          <w:rFonts w:ascii="宋体" w:eastAsia="宋体" w:hAnsi="宋体" w:cs="宋体" w:hint="eastAsia"/>
+          <w:sz w:val="30"/>
+          <w:szCs w:val="30"/>
+        </w:rPr>
+        <w:t>我约稿。下面是我与程永新的对话记录：</w:t>
+      </w:r>
+    </w:p>
+    <w:p>
+      <w:pPr>
+        <w:rPr>
+          <w:rFonts w:ascii="宋体" w:eastAsia="宋体" w:hAnsi="宋体" w:cs="宋体"/>
+          <w:sz w:val="30"/>
+          <w:szCs w:val="30"/>
+        </w:rPr>
+      </w:pPr>
+      <w:r>
+        <w:rPr>
+          <w:rFonts w:ascii="宋体" w:eastAsia="宋体" w:hAnsi="宋体" w:cs="宋体" w:hint="eastAsia"/>
+          <w:sz w:val="30"/>
+          <w:szCs w:val="30"/>
+        </w:rPr>
+        <w:t xml:space="preserve">     程永新：方方老师，全国都关注武汉的疫情，封城之后武汉人的生活状态，我们想组织几个作家，写个“封城记”，就写写日常生活，面对疫情灾难的态度，不知方方老师有兴趣吗？</w:t>
+      </w:r>
+    </w:p>
+    <w:p>
+      <w:pPr>
+        <w:rPr>
+          <w:rFonts w:ascii="宋体" w:eastAsia="宋体" w:hAnsi="宋体" w:cs="宋体"/>
+          <w:sz w:val="30"/>
+          <w:szCs w:val="30"/>
+        </w:rPr>
+      </w:pPr>
+      <w:r>
+        <w:rPr>
+          <w:rFonts w:ascii="宋体" w:eastAsia="宋体" w:hAnsi="宋体" w:cs="宋体" w:hint="eastAsia"/>
+          <w:sz w:val="30"/>
+          <w:szCs w:val="30"/>
+        </w:rPr>
+        <w:t xml:space="preserve">     我：我不能确定。我先记录着再说。</w:t>
+      </w:r>
+    </w:p>
+    <w:p>
+      <w:pPr>
+        <w:rPr>
+          <w:rFonts w:ascii="宋体" w:eastAsia="宋体" w:hAnsi="宋体" w:cs="宋体"/>
+          <w:sz w:val="30"/>
+          <w:szCs w:val="30"/>
+        </w:rPr>
+      </w:pPr>
+      <w:r>
+        <w:rPr>
+          <w:rFonts w:ascii="宋体" w:eastAsia="宋体" w:hAnsi="宋体" w:cs="宋体" w:hint="eastAsia"/>
+          <w:sz w:val="30"/>
+          <w:szCs w:val="30"/>
+        </w:rPr>
+        <w:t xml:space="preserve">     程永新：好好，过段日子再来扰</w:t>
+      </w:r>
+      <w:proofErr w:type="gramStart"/>
+      <w:r>
+        <w:rPr>
+          <w:rFonts w:ascii="宋体" w:eastAsia="宋体" w:hAnsi="宋体" w:cs="宋体" w:hint="eastAsia"/>
+          <w:sz w:val="30"/>
+          <w:szCs w:val="30"/>
+        </w:rPr>
+        <w:t>叨</w:t>
+      </w:r>
+      <w:proofErr w:type="gramEnd"/>
+      <w:r>
+        <w:rPr>
+          <w:rFonts w:ascii="宋体" w:eastAsia="宋体" w:hAnsi="宋体" w:cs="宋体" w:hint="eastAsia"/>
+          <w:sz w:val="30"/>
+          <w:szCs w:val="30"/>
+        </w:rPr>
+        <w:t>。其实面对疫情的人生况味是有意味的。</w:t>
+      </w:r>
+    </w:p>
+    <w:p>
+      <w:pPr>
+        <w:rPr>
+          <w:rFonts w:ascii="宋体" w:eastAsia="宋体" w:hAnsi="宋体" w:cs="宋体"/>
+          <w:sz w:val="30"/>
+          <w:szCs w:val="30"/>
+        </w:rPr>
+      </w:pPr>
+      <w:r>
+        <w:rPr>
+          <w:rFonts w:ascii="宋体" w:eastAsia="宋体" w:hAnsi="宋体" w:cs="宋体" w:hint="eastAsia"/>
+          <w:sz w:val="30"/>
+          <w:szCs w:val="30"/>
+        </w:rPr>
+        <w:t xml:space="preserve">     我：是呀，今天还在说，有这样的经历，才能真正体会到人心惶惶。</w:t>
+      </w:r>
+    </w:p>
+    <w:p>
+      <w:pPr>
+        <w:rPr>
+          <w:rFonts w:ascii="宋体" w:eastAsia="宋体" w:hAnsi="宋体" w:cs="宋体"/>
+          <w:sz w:val="30"/>
+          <w:szCs w:val="30"/>
+        </w:rPr>
+      </w:pPr>
+      <w:r>
+        <w:rPr>
+          <w:rFonts w:ascii="宋体" w:eastAsia="宋体" w:hAnsi="宋体" w:cs="宋体" w:hint="eastAsia"/>
+          <w:sz w:val="30"/>
+          <w:szCs w:val="30"/>
+        </w:rPr>
+        <w:t xml:space="preserve">    当时的武汉，虽不像封城前后几天那样恐慌，但还是有不少坏消息流传。这天是大年初一，我几乎没有心情写作。所以，当时我并没给程永新一个确定答复。但是封城，毕竟史无前例，而</w:t>
       </w:r>
       <w:r>
         <w:rPr>
@@ -925,24 +1474,32 @@
           <w:szCs w:val="30"/>
         </w:rPr>
         <w:lastRenderedPageBreak/>
-        <w:t>或许那些肮脏的东西，就会成为永远的痕迹。</w:t>
-      </w:r>
-    </w:p>
-    <w:p>
-      <w:pPr>
-        <w:rPr>
-          <w:rFonts w:ascii="宋体" w:eastAsia="宋体" w:hAnsi="宋体" w:cs="宋体"/>
-          <w:sz w:val="30"/>
-          <w:szCs w:val="30"/>
-        </w:rPr>
-      </w:pPr>
-      <w:r>
-        <w:rPr>
-          <w:rFonts w:ascii="宋体" w:eastAsia="宋体" w:hAnsi="宋体" w:cs="宋体" w:hint="eastAsia"/>
-          <w:sz w:val="30"/>
-          <w:szCs w:val="30"/>
-        </w:rPr>
-        <w:t xml:space="preserve">    我不愿意这块污垢贴在自己身上。所以，无论人们听，或是不听，我能说明的，我尽可能在此明说。正是有了此</w:t>
+        <w:t>我人在城中，也应该记录一下。</w:t>
+      </w:r>
+      <w:r>
+        <w:rPr>
+          <w:rFonts w:ascii="宋体" w:eastAsia="宋体" w:hAnsi="宋体" w:cs="宋体"/>
+          <w:sz w:val="30"/>
+          <w:szCs w:val="30"/>
+        </w:rPr>
+        <w:t xml:space="preserve">    </w:t>
+      </w:r>
+    </w:p>
+    <w:p>
+      <w:pPr>
+        <w:rPr>
+          <w:rFonts w:ascii="宋体" w:eastAsia="宋体" w:hAnsi="宋体" w:cs="宋体"/>
+          <w:sz w:val="30"/>
+          <w:szCs w:val="30"/>
+        </w:rPr>
+      </w:pPr>
+      <w:r>
+        <w:rPr>
+          <w:rFonts w:ascii="宋体" w:eastAsia="宋体" w:hAnsi="宋体" w:cs="宋体" w:hint="eastAsia"/>
+          <w:sz w:val="30"/>
+          <w:szCs w:val="30"/>
+        </w:rPr>
+        <w:t xml:space="preserve">     就这样，我上了微博，写下了第一篇。当时我并不知道自己</w:t>
       </w:r>
       <w:proofErr w:type="gramStart"/>
       <w:r>
@@ -951,7 +1508,7 @@
           <w:sz w:val="30"/>
           <w:szCs w:val="30"/>
         </w:rPr>
-        <w:t>一</w:t>
+        <w:t>的微博能不能</w:t>
       </w:r>
       <w:proofErr w:type="gramEnd"/>
       <w:r>
@@ -960,7 +1517,24 @@
           <w:sz w:val="30"/>
           <w:szCs w:val="30"/>
         </w:rPr>
-        <w:t>想法，从前天起，我</w:t>
+        <w:t>用，特意问了一声，能不能看见。在这一篇里，我明确地写了程永新约稿《封城记》一事。</w:t>
+      </w:r>
+    </w:p>
+    <w:p>
+      <w:pPr>
+        <w:rPr>
+          <w:rFonts w:ascii="宋体" w:eastAsia="宋体" w:hAnsi="宋体" w:cs="宋体"/>
+          <w:sz w:val="30"/>
+          <w:szCs w:val="30"/>
+        </w:rPr>
+      </w:pPr>
+      <w:r>
+        <w:rPr>
+          <w:rFonts w:ascii="宋体" w:eastAsia="宋体" w:hAnsi="宋体" w:cs="宋体" w:hint="eastAsia"/>
+          <w:sz w:val="30"/>
+          <w:szCs w:val="30"/>
+        </w:rPr>
+        <w:t xml:space="preserve">    因为不是写日记，也不是写文章，只是想将</w:t>
       </w:r>
       <w:proofErr w:type="gramStart"/>
       <w:r>
@@ -969,7 +1543,7 @@
           <w:sz w:val="30"/>
           <w:szCs w:val="30"/>
         </w:rPr>
-        <w:t>将微博评论</w:t>
+        <w:t>疫</w:t>
       </w:r>
       <w:proofErr w:type="gramEnd"/>
       <w:r>
@@ -978,49 +1552,7 @@
           <w:sz w:val="30"/>
           <w:szCs w:val="30"/>
         </w:rPr>
-        <w:t>只留给我关注的人。我要减少喧嚣，安静地再做一次记录。</w:t>
-      </w:r>
-      <w:r>
-        <w:rPr>
-          <w:rFonts w:ascii="宋体" w:eastAsia="宋体" w:hAnsi="宋体" w:cs="宋体"/>
-          <w:sz w:val="30"/>
-          <w:szCs w:val="30"/>
-        </w:rPr>
-        <w:t xml:space="preserve">   </w:t>
-      </w:r>
-    </w:p>
-    <w:p>
-      <w:pPr>
-        <w:rPr>
-          <w:rFonts w:ascii="宋体" w:eastAsia="宋体" w:hAnsi="宋体" w:cs="宋体"/>
-          <w:sz w:val="30"/>
-          <w:szCs w:val="30"/>
-        </w:rPr>
-      </w:pPr>
-      <w:r>
-        <w:rPr>
-          <w:rFonts w:ascii="宋体" w:eastAsia="宋体" w:hAnsi="宋体" w:cs="宋体" w:hint="eastAsia"/>
-          <w:sz w:val="30"/>
-          <w:szCs w:val="30"/>
-        </w:rPr>
-        <w:t xml:space="preserve">   这份记录的名字，叫《关于》。关于这本日记所引发的读者疑惑、质问以及其他附带事项。当然，也有关于极左的问题。</w:t>
-      </w:r>
-    </w:p>
-    <w:p>
-      <w:pPr>
-        <w:rPr>
-          <w:rFonts w:ascii="宋体" w:eastAsia="宋体" w:hAnsi="宋体" w:cs="宋体"/>
-          <w:sz w:val="30"/>
-          <w:szCs w:val="30"/>
-        </w:rPr>
-      </w:pPr>
-      <w:r>
-        <w:rPr>
-          <w:rFonts w:ascii="宋体" w:eastAsia="宋体" w:hAnsi="宋体" w:cs="宋体" w:hint="eastAsia"/>
-          <w:sz w:val="30"/>
-          <w:szCs w:val="30"/>
-        </w:rPr>
-        <w:t xml:space="preserve">   这是我早就想写的一份东西。上次财经记者采访时，我已经说了一些。但是，它很快就被删除。我并不太满意那个采访，因为，它在发出之前，已经</w:t>
+        <w:t>中所见所闻记录一下，所以我写得很随便，并且也没有打算天天记录。初二就没有记，初三则记了两篇。因为心里想着只是记录，以后再写文章，写时也没好好检查，经常出现错漏字。我自己还小小地自责了自己，也有读者教我怎样在</w:t>
       </w:r>
       <w:proofErr w:type="gramStart"/>
       <w:r>
@@ -1029,7 +1561,7 @@
           <w:sz w:val="30"/>
           <w:szCs w:val="30"/>
         </w:rPr>
-        <w:t>删</w:t>
+        <w:t>微博上</w:t>
       </w:r>
       <w:proofErr w:type="gramEnd"/>
       <w:r>
@@ -1038,156 +1570,24 @@
           <w:sz w:val="30"/>
           <w:szCs w:val="30"/>
         </w:rPr>
-        <w:t>了又</w:t>
-      </w:r>
-      <w:proofErr w:type="gramStart"/>
-      <w:r>
-        <w:rPr>
-          <w:rFonts w:ascii="宋体" w:eastAsia="宋体" w:hAnsi="宋体" w:cs="宋体" w:hint="eastAsia"/>
-          <w:sz w:val="30"/>
-          <w:szCs w:val="30"/>
-        </w:rPr>
-        <w:t>删</w:t>
-      </w:r>
-      <w:proofErr w:type="gramEnd"/>
-      <w:r>
-        <w:rPr>
-          <w:rFonts w:ascii="宋体" w:eastAsia="宋体" w:hAnsi="宋体" w:cs="宋体" w:hint="eastAsia"/>
-          <w:sz w:val="30"/>
-          <w:szCs w:val="30"/>
-        </w:rPr>
-        <w:t>，记者尽了全力，但仍然难以原样照发。由此，我的表达，既不详细，也没尽兴，并且还有很多人没有看到。</w:t>
-      </w:r>
-    </w:p>
-    <w:p>
-      <w:pPr>
-        <w:rPr>
-          <w:rFonts w:ascii="宋体" w:eastAsia="宋体" w:hAnsi="宋体" w:cs="宋体"/>
-          <w:sz w:val="30"/>
-          <w:szCs w:val="30"/>
-        </w:rPr>
-      </w:pPr>
-      <w:r>
-        <w:rPr>
-          <w:rFonts w:ascii="宋体" w:eastAsia="宋体" w:hAnsi="宋体" w:cs="宋体" w:hint="eastAsia"/>
-          <w:sz w:val="30"/>
-          <w:szCs w:val="30"/>
-        </w:rPr>
-        <w:t xml:space="preserve">     很有意思的是，那篇采访，虽已</w:t>
-      </w:r>
-      <w:proofErr w:type="gramStart"/>
-      <w:r>
-        <w:rPr>
-          <w:rFonts w:ascii="宋体" w:eastAsia="宋体" w:hAnsi="宋体" w:cs="宋体" w:hint="eastAsia"/>
-          <w:sz w:val="30"/>
-          <w:szCs w:val="30"/>
-        </w:rPr>
-        <w:t>删</w:t>
-      </w:r>
-      <w:proofErr w:type="gramEnd"/>
-      <w:r>
-        <w:rPr>
-          <w:rFonts w:ascii="宋体" w:eastAsia="宋体" w:hAnsi="宋体" w:cs="宋体" w:hint="eastAsia"/>
-          <w:sz w:val="30"/>
-          <w:szCs w:val="30"/>
-        </w:rPr>
-        <w:t>到</w:t>
-      </w:r>
-      <w:proofErr w:type="gramStart"/>
-      <w:r>
-        <w:rPr>
-          <w:rFonts w:ascii="宋体" w:eastAsia="宋体" w:hAnsi="宋体" w:cs="宋体" w:hint="eastAsia"/>
-          <w:sz w:val="30"/>
-          <w:szCs w:val="30"/>
-        </w:rPr>
-        <w:t>极</w:t>
-      </w:r>
-      <w:proofErr w:type="gramEnd"/>
-      <w:r>
-        <w:rPr>
-          <w:rFonts w:ascii="宋体" w:eastAsia="宋体" w:hAnsi="宋体" w:cs="宋体" w:hint="eastAsia"/>
-          <w:sz w:val="30"/>
-          <w:szCs w:val="30"/>
-        </w:rPr>
-        <w:t>简状态，看到的人也不多，但到底给了我说清很多问题的机会，比如什么小产权别墅和六套房子之类。此后，质问这一问题的人明显减少。所以，我认为，对于这样一场针对我个人的</w:t>
-      </w:r>
-      <w:proofErr w:type="gramStart"/>
-      <w:r>
-        <w:rPr>
-          <w:rFonts w:ascii="宋体" w:eastAsia="宋体" w:hAnsi="宋体" w:cs="宋体" w:hint="eastAsia"/>
-          <w:sz w:val="30"/>
-          <w:szCs w:val="30"/>
-        </w:rPr>
-        <w:t>污名化</w:t>
-      </w:r>
-      <w:proofErr w:type="gramEnd"/>
-      <w:r>
-        <w:rPr>
-          <w:rFonts w:ascii="宋体" w:eastAsia="宋体" w:hAnsi="宋体" w:cs="宋体" w:hint="eastAsia"/>
-          <w:sz w:val="30"/>
-          <w:szCs w:val="30"/>
-        </w:rPr>
-        <w:t>风暴，只有我自己来诚实面对，直接说明，理性表达，才是最好的沟通途径。毕竟，愿意让自己永远处于非理性状态的人是少数。</w:t>
-      </w:r>
-    </w:p>
-    <w:p>
-      <w:pPr>
-        <w:rPr>
-          <w:rFonts w:ascii="宋体" w:eastAsia="宋体" w:hAnsi="宋体" w:cs="宋体"/>
-          <w:sz w:val="30"/>
-          <w:szCs w:val="30"/>
-        </w:rPr>
-      </w:pPr>
-      <w:r>
-        <w:rPr>
-          <w:rFonts w:ascii="宋体" w:eastAsia="宋体" w:hAnsi="宋体" w:cs="宋体" w:hint="eastAsia"/>
-          <w:sz w:val="30"/>
-          <w:szCs w:val="30"/>
-        </w:rPr>
-        <w:t xml:space="preserve">    尤其现在，那些攻击我的人以团伙方式，在网上“人肉”支持过我的一些朋友，对他们发起围剿。所以，我想，还是由我自己来面对吧。</w:t>
-      </w:r>
-    </w:p>
-    <w:p>
-      <w:pPr>
-        <w:rPr>
-          <w:rFonts w:ascii="宋体" w:eastAsia="宋体" w:hAnsi="宋体" w:cs="宋体"/>
-          <w:sz w:val="30"/>
-          <w:szCs w:val="30"/>
-        </w:rPr>
-      </w:pPr>
-      <w:r>
-        <w:rPr>
-          <w:rFonts w:ascii="宋体" w:eastAsia="宋体" w:hAnsi="宋体" w:cs="宋体" w:hint="eastAsia"/>
-          <w:sz w:val="30"/>
-          <w:szCs w:val="30"/>
-        </w:rPr>
-        <w:t xml:space="preserve">    其实最重要的、也是没有人可以否认的事，即：引发这一系</w:t>
-      </w:r>
-      <w:r>
-        <w:rPr>
-          <w:rFonts w:ascii="宋体" w:eastAsia="宋体" w:hAnsi="宋体" w:cs="宋体" w:hint="eastAsia"/>
-          <w:sz w:val="30"/>
-          <w:szCs w:val="30"/>
-        </w:rPr>
-        <w:lastRenderedPageBreak/>
-        <w:t>列的事件的唯一原因，就是我在封城的日子里，作为受困于城中的九百万武汉人之一，写下了六十天的日记。</w:t>
-      </w:r>
-    </w:p>
-    <w:p>
-      <w:pPr>
-        <w:rPr>
-          <w:rFonts w:ascii="宋体" w:eastAsia="宋体" w:hAnsi="宋体" w:cs="宋体"/>
-          <w:sz w:val="30"/>
-          <w:szCs w:val="30"/>
-        </w:rPr>
-      </w:pPr>
-      <w:r>
-        <w:rPr>
-          <w:rFonts w:ascii="宋体" w:eastAsia="宋体" w:hAnsi="宋体" w:cs="宋体" w:hint="eastAsia"/>
-          <w:sz w:val="30"/>
-          <w:szCs w:val="30"/>
-        </w:rPr>
-        <w:t xml:space="preserve">    所有针对我的、或是针对他人的攻击，都因这本日记而起。所以，我清理了一下那些质疑内容，以尽可能的耐心，再次进行说明。也为自己的人生作一份备忘录。</w:t>
+        <w:t>修改错漏字。</w:t>
+      </w:r>
+    </w:p>
+    <w:p>
+      <w:pPr>
+        <w:rPr>
+          <w:rFonts w:ascii="宋体" w:eastAsia="宋体" w:hAnsi="宋体" w:cs="宋体"/>
+          <w:sz w:val="30"/>
+          <w:szCs w:val="30"/>
+        </w:rPr>
+      </w:pPr>
+      <w:r>
+        <w:rPr>
+          <w:rFonts w:ascii="宋体" w:eastAsia="宋体" w:hAnsi="宋体" w:cs="宋体" w:hint="eastAsia"/>
+          <w:sz w:val="30"/>
+          <w:szCs w:val="30"/>
+        </w:rPr>
+        <w:t xml:space="preserve">     为什么后来被叫作日记呢？印象中是在我写到十来篇时，某个热心读者将我所有零散的记录汇集一起，取名为《方方日记》，又或是叫《封城日记》。我记不太清了，大概是这两个名字中的一个。而到了那个时候，我也差不多算是一日一记，于是就接受了“日记”这个说法。</w:t>
       </w:r>
     </w:p>
     <w:p>
@@ -1199,331 +1599,24 @@
           <w:szCs w:val="30"/>
         </w:rPr>
       </w:pPr>
-      <w:bookmarkStart w:id="2" w:name="_Toc39218381"/>
-      <w:r>
-        <w:rPr>
-          <w:rFonts w:ascii="宋体" w:eastAsia="宋体" w:hAnsi="宋体" w:cs="宋体" w:hint="eastAsia"/>
-          <w:sz w:val="30"/>
-          <w:szCs w:val="30"/>
-        </w:rPr>
-        <w:t>一、关于日记</w:t>
+      <w:r>
+        <w:rPr>
+          <w:rFonts w:ascii="宋体" w:eastAsia="宋体" w:hAnsi="宋体" w:cs="宋体" w:hint="eastAsia"/>
+          <w:sz w:val="30"/>
+          <w:szCs w:val="30"/>
+        </w:rPr>
+        <w:t xml:space="preserve">     </w:t>
+      </w:r>
+      <w:bookmarkStart w:id="2" w:name="_Toc39387474"/>
+      <w:r>
+        <w:rPr>
+          <w:rFonts w:ascii="宋体" w:eastAsia="宋体" w:hAnsi="宋体" w:cs="宋体" w:hint="eastAsia"/>
+          <w:sz w:val="30"/>
+          <w:szCs w:val="30"/>
+        </w:rPr>
+        <w:t>重点是：</w:t>
       </w:r>
       <w:bookmarkEnd w:id="2"/>
-    </w:p>
-    <w:p>
-      <w:pPr>
-        <w:rPr>
-          <w:rFonts w:ascii="宋体" w:eastAsia="宋体" w:hAnsi="宋体" w:cs="宋体"/>
-          <w:sz w:val="30"/>
-          <w:szCs w:val="30"/>
-        </w:rPr>
-      </w:pPr>
-      <w:r>
-        <w:rPr>
-          <w:rFonts w:ascii="宋体" w:eastAsia="宋体" w:hAnsi="宋体" w:cs="宋体" w:hint="eastAsia"/>
-          <w:sz w:val="30"/>
-          <w:szCs w:val="30"/>
-        </w:rPr>
-        <w:t xml:space="preserve">    武汉于元月23日封城。</w:t>
-      </w:r>
-    </w:p>
-    <w:p>
-      <w:pPr>
-        <w:rPr>
-          <w:rFonts w:ascii="宋体" w:eastAsia="宋体" w:hAnsi="宋体" w:cs="宋体"/>
-          <w:sz w:val="30"/>
-          <w:szCs w:val="30"/>
-        </w:rPr>
-      </w:pPr>
-      <w:r>
-        <w:rPr>
-          <w:rFonts w:ascii="宋体" w:eastAsia="宋体" w:hAnsi="宋体" w:cs="宋体" w:hint="eastAsia"/>
-          <w:sz w:val="30"/>
-          <w:szCs w:val="30"/>
-        </w:rPr>
-        <w:t xml:space="preserve">    元月25日即初</w:t>
-      </w:r>
-      <w:proofErr w:type="gramStart"/>
-      <w:r>
-        <w:rPr>
-          <w:rFonts w:ascii="宋体" w:eastAsia="宋体" w:hAnsi="宋体" w:cs="宋体" w:hint="eastAsia"/>
-          <w:sz w:val="30"/>
-          <w:szCs w:val="30"/>
-        </w:rPr>
-        <w:t>一</w:t>
-      </w:r>
-      <w:proofErr w:type="gramEnd"/>
-      <w:r>
-        <w:rPr>
-          <w:rFonts w:ascii="宋体" w:eastAsia="宋体" w:hAnsi="宋体" w:cs="宋体" w:hint="eastAsia"/>
-          <w:sz w:val="30"/>
-          <w:szCs w:val="30"/>
-        </w:rPr>
-        <w:t>那天，《收获》杂志主编程永新</w:t>
-      </w:r>
-      <w:proofErr w:type="gramStart"/>
-      <w:r>
-        <w:rPr>
-          <w:rFonts w:ascii="宋体" w:eastAsia="宋体" w:hAnsi="宋体" w:cs="宋体" w:hint="eastAsia"/>
-          <w:sz w:val="30"/>
-          <w:szCs w:val="30"/>
-        </w:rPr>
-        <w:t>通过微信向</w:t>
-      </w:r>
-      <w:proofErr w:type="gramEnd"/>
-      <w:r>
-        <w:rPr>
-          <w:rFonts w:ascii="宋体" w:eastAsia="宋体" w:hAnsi="宋体" w:cs="宋体" w:hint="eastAsia"/>
-          <w:sz w:val="30"/>
-          <w:szCs w:val="30"/>
-        </w:rPr>
-        <w:t>我约稿。下面是我与程永新的对话记录：</w:t>
-      </w:r>
-    </w:p>
-    <w:p>
-      <w:pPr>
-        <w:rPr>
-          <w:rFonts w:ascii="宋体" w:eastAsia="宋体" w:hAnsi="宋体" w:cs="宋体"/>
-          <w:sz w:val="30"/>
-          <w:szCs w:val="30"/>
-        </w:rPr>
-      </w:pPr>
-      <w:r>
-        <w:rPr>
-          <w:rFonts w:ascii="宋体" w:eastAsia="宋体" w:hAnsi="宋体" w:cs="宋体" w:hint="eastAsia"/>
-          <w:sz w:val="30"/>
-          <w:szCs w:val="30"/>
-        </w:rPr>
-        <w:t xml:space="preserve">     程永新：方方老师，全国都关注武汉的疫情，封城之后武汉人的生活状态，我们想组织几个作家，写个“封城记”，就写写日常生活，面对疫情灾难的态度，不知方方老师有兴趣吗？</w:t>
-      </w:r>
-    </w:p>
-    <w:p>
-      <w:pPr>
-        <w:rPr>
-          <w:rFonts w:ascii="宋体" w:eastAsia="宋体" w:hAnsi="宋体" w:cs="宋体"/>
-          <w:sz w:val="30"/>
-          <w:szCs w:val="30"/>
-        </w:rPr>
-      </w:pPr>
-      <w:r>
-        <w:rPr>
-          <w:rFonts w:ascii="宋体" w:eastAsia="宋体" w:hAnsi="宋体" w:cs="宋体" w:hint="eastAsia"/>
-          <w:sz w:val="30"/>
-          <w:szCs w:val="30"/>
-        </w:rPr>
-        <w:t xml:space="preserve">     我：我不能确定。我先记录着再说。</w:t>
-      </w:r>
-    </w:p>
-    <w:p>
-      <w:pPr>
-        <w:rPr>
-          <w:rFonts w:ascii="宋体" w:eastAsia="宋体" w:hAnsi="宋体" w:cs="宋体"/>
-          <w:sz w:val="30"/>
-          <w:szCs w:val="30"/>
-        </w:rPr>
-      </w:pPr>
-      <w:r>
-        <w:rPr>
-          <w:rFonts w:ascii="宋体" w:eastAsia="宋体" w:hAnsi="宋体" w:cs="宋体" w:hint="eastAsia"/>
-          <w:sz w:val="30"/>
-          <w:szCs w:val="30"/>
-        </w:rPr>
-        <w:t xml:space="preserve">     程永新：好好，过段日子再来扰</w:t>
-      </w:r>
-      <w:proofErr w:type="gramStart"/>
-      <w:r>
-        <w:rPr>
-          <w:rFonts w:ascii="宋体" w:eastAsia="宋体" w:hAnsi="宋体" w:cs="宋体" w:hint="eastAsia"/>
-          <w:sz w:val="30"/>
-          <w:szCs w:val="30"/>
-        </w:rPr>
-        <w:t>叨</w:t>
-      </w:r>
-      <w:proofErr w:type="gramEnd"/>
-      <w:r>
-        <w:rPr>
-          <w:rFonts w:ascii="宋体" w:eastAsia="宋体" w:hAnsi="宋体" w:cs="宋体" w:hint="eastAsia"/>
-          <w:sz w:val="30"/>
-          <w:szCs w:val="30"/>
-        </w:rPr>
-        <w:t>。其实面对疫情的人生况味是有意味的。</w:t>
-      </w:r>
-    </w:p>
-    <w:p>
-      <w:pPr>
-        <w:rPr>
-          <w:rFonts w:ascii="宋体" w:eastAsia="宋体" w:hAnsi="宋体" w:cs="宋体"/>
-          <w:sz w:val="30"/>
-          <w:szCs w:val="30"/>
-        </w:rPr>
-      </w:pPr>
-      <w:r>
-        <w:rPr>
-          <w:rFonts w:ascii="宋体" w:eastAsia="宋体" w:hAnsi="宋体" w:cs="宋体" w:hint="eastAsia"/>
-          <w:sz w:val="30"/>
-          <w:szCs w:val="30"/>
-        </w:rPr>
-        <w:t xml:space="preserve">     我：是呀，今天还在说，有这样的经历，才能真正体会到人心惶惶。</w:t>
-      </w:r>
-    </w:p>
-    <w:p>
-      <w:pPr>
-        <w:rPr>
-          <w:rFonts w:ascii="宋体" w:eastAsia="宋体" w:hAnsi="宋体" w:cs="宋体"/>
-          <w:sz w:val="30"/>
-          <w:szCs w:val="30"/>
-        </w:rPr>
-      </w:pPr>
-      <w:r>
-        <w:rPr>
-          <w:rFonts w:ascii="宋体" w:eastAsia="宋体" w:hAnsi="宋体" w:cs="宋体" w:hint="eastAsia"/>
-          <w:sz w:val="30"/>
-          <w:szCs w:val="30"/>
-        </w:rPr>
-        <w:t xml:space="preserve">    当时的武汉，虽不像封城前后几天那样恐慌，但还是有不少坏消息流传。这天是大年初一，我几乎没有心情写作。所以，当时我并没给程永新一个确定答复。但是封城，毕竟史无前例，而我人在城中，也应该记录一下。</w:t>
-      </w:r>
-      <w:r>
-        <w:rPr>
-          <w:rFonts w:ascii="宋体" w:eastAsia="宋体" w:hAnsi="宋体" w:cs="宋体"/>
-          <w:sz w:val="30"/>
-          <w:szCs w:val="30"/>
-        </w:rPr>
-        <w:t xml:space="preserve">    </w:t>
-      </w:r>
-    </w:p>
-    <w:p>
-      <w:pPr>
-        <w:rPr>
-          <w:rFonts w:ascii="宋体" w:eastAsia="宋体" w:hAnsi="宋体" w:cs="宋体"/>
-          <w:sz w:val="30"/>
-          <w:szCs w:val="30"/>
-        </w:rPr>
-      </w:pPr>
-      <w:r>
-        <w:rPr>
-          <w:rFonts w:ascii="宋体" w:eastAsia="宋体" w:hAnsi="宋体" w:cs="宋体" w:hint="eastAsia"/>
-          <w:sz w:val="30"/>
-          <w:szCs w:val="30"/>
-        </w:rPr>
-        <w:lastRenderedPageBreak/>
-        <w:t xml:space="preserve">     就这样，我上了微博，写下了第一篇。当时我并不知道自己</w:t>
-      </w:r>
-      <w:proofErr w:type="gramStart"/>
-      <w:r>
-        <w:rPr>
-          <w:rFonts w:ascii="宋体" w:eastAsia="宋体" w:hAnsi="宋体" w:cs="宋体" w:hint="eastAsia"/>
-          <w:sz w:val="30"/>
-          <w:szCs w:val="30"/>
-        </w:rPr>
-        <w:t>的微博能不能</w:t>
-      </w:r>
-      <w:proofErr w:type="gramEnd"/>
-      <w:r>
-        <w:rPr>
-          <w:rFonts w:ascii="宋体" w:eastAsia="宋体" w:hAnsi="宋体" w:cs="宋体" w:hint="eastAsia"/>
-          <w:sz w:val="30"/>
-          <w:szCs w:val="30"/>
-        </w:rPr>
-        <w:t>用，特意问了一声，能不能看见。在这一篇里，我明确地写了程永新约稿《封城记》一事。</w:t>
-      </w:r>
-    </w:p>
-    <w:p>
-      <w:pPr>
-        <w:rPr>
-          <w:rFonts w:ascii="宋体" w:eastAsia="宋体" w:hAnsi="宋体" w:cs="宋体"/>
-          <w:sz w:val="30"/>
-          <w:szCs w:val="30"/>
-        </w:rPr>
-      </w:pPr>
-      <w:r>
-        <w:rPr>
-          <w:rFonts w:ascii="宋体" w:eastAsia="宋体" w:hAnsi="宋体" w:cs="宋体" w:hint="eastAsia"/>
-          <w:sz w:val="30"/>
-          <w:szCs w:val="30"/>
-        </w:rPr>
-        <w:t xml:space="preserve">    因为不是写日记，也不是写文章，只是想将</w:t>
-      </w:r>
-      <w:proofErr w:type="gramStart"/>
-      <w:r>
-        <w:rPr>
-          <w:rFonts w:ascii="宋体" w:eastAsia="宋体" w:hAnsi="宋体" w:cs="宋体" w:hint="eastAsia"/>
-          <w:sz w:val="30"/>
-          <w:szCs w:val="30"/>
-        </w:rPr>
-        <w:t>疫</w:t>
-      </w:r>
-      <w:proofErr w:type="gramEnd"/>
-      <w:r>
-        <w:rPr>
-          <w:rFonts w:ascii="宋体" w:eastAsia="宋体" w:hAnsi="宋体" w:cs="宋体" w:hint="eastAsia"/>
-          <w:sz w:val="30"/>
-          <w:szCs w:val="30"/>
-        </w:rPr>
-        <w:t>中所见所闻记录一下，所以我写得很随便，并且也没有打算天天记录。初二就没有记，初三则记了两篇。因为心里想着只是记录，以后再写文章，写时也没好好检查，经常出现错漏字。我自己还小小地自责了自己，也有读者教我怎样在</w:t>
-      </w:r>
-      <w:proofErr w:type="gramStart"/>
-      <w:r>
-        <w:rPr>
-          <w:rFonts w:ascii="宋体" w:eastAsia="宋体" w:hAnsi="宋体" w:cs="宋体" w:hint="eastAsia"/>
-          <w:sz w:val="30"/>
-          <w:szCs w:val="30"/>
-        </w:rPr>
-        <w:t>微博上</w:t>
-      </w:r>
-      <w:proofErr w:type="gramEnd"/>
-      <w:r>
-        <w:rPr>
-          <w:rFonts w:ascii="宋体" w:eastAsia="宋体" w:hAnsi="宋体" w:cs="宋体" w:hint="eastAsia"/>
-          <w:sz w:val="30"/>
-          <w:szCs w:val="30"/>
-        </w:rPr>
-        <w:t>修改错漏字。</w:t>
-      </w:r>
-    </w:p>
-    <w:p>
-      <w:pPr>
-        <w:rPr>
-          <w:rFonts w:ascii="宋体" w:eastAsia="宋体" w:hAnsi="宋体" w:cs="宋体"/>
-          <w:sz w:val="30"/>
-          <w:szCs w:val="30"/>
-        </w:rPr>
-      </w:pPr>
-      <w:r>
-        <w:rPr>
-          <w:rFonts w:ascii="宋体" w:eastAsia="宋体" w:hAnsi="宋体" w:cs="宋体" w:hint="eastAsia"/>
-          <w:sz w:val="30"/>
-          <w:szCs w:val="30"/>
-        </w:rPr>
-        <w:t xml:space="preserve">     为什么后来被叫作日记呢？印象中是在我写到十来篇时，某个热心读者将我所有零散的记录汇集一起，取名为《方方日记》，又或是叫《封城日记》。我记不太清了，大概是这两个名字中的一个。而到了那个时候，我也差不多算是一日一记，于是就接受了“日记”这个说法。</w:t>
-      </w:r>
-    </w:p>
-    <w:p>
-      <w:pPr>
-        <w:pStyle w:val="2"/>
-        <w:rPr>
-          <w:rFonts w:ascii="宋体" w:eastAsia="宋体" w:hAnsi="宋体" w:cs="宋体"/>
-          <w:sz w:val="30"/>
-          <w:szCs w:val="30"/>
-        </w:rPr>
-      </w:pPr>
-      <w:r>
-        <w:rPr>
-          <w:rFonts w:ascii="宋体" w:eastAsia="宋体" w:hAnsi="宋体" w:cs="宋体" w:hint="eastAsia"/>
-          <w:sz w:val="30"/>
-          <w:szCs w:val="30"/>
-        </w:rPr>
-        <w:t xml:space="preserve">     </w:t>
-      </w:r>
-      <w:bookmarkStart w:id="3" w:name="_Toc39218382"/>
-      <w:r>
-        <w:rPr>
-          <w:rFonts w:ascii="宋体" w:eastAsia="宋体" w:hAnsi="宋体" w:cs="宋体" w:hint="eastAsia"/>
-          <w:sz w:val="30"/>
-          <w:szCs w:val="30"/>
-        </w:rPr>
-        <w:t>重点是：</w:t>
-      </w:r>
-      <w:bookmarkEnd w:id="3"/>
     </w:p>
     <w:p>
       <w:pPr>
@@ -1580,7 +1673,7 @@
           <w:szCs w:val="44"/>
         </w:rPr>
       </w:pPr>
-      <w:bookmarkStart w:id="4" w:name="_Toc39218383"/>
+      <w:bookmarkStart w:id="3" w:name="_Toc39387475"/>
       <w:r>
         <w:rPr>
           <w:rFonts w:ascii="宋体" w:eastAsia="宋体" w:hAnsi="宋体" w:cs="宋体" w:hint="eastAsia"/>
@@ -1601,7 +1694,7 @@
         </w:rPr>
         <w:t>二</w:t>
       </w:r>
-      <w:bookmarkEnd w:id="4"/>
+      <w:bookmarkEnd w:id="3"/>
     </w:p>
     <w:p>
       <w:pPr>
@@ -1638,7 +1731,7 @@
           <w:szCs w:val="30"/>
         </w:rPr>
       </w:pPr>
-      <w:bookmarkStart w:id="5" w:name="_Toc39218384"/>
+      <w:bookmarkStart w:id="4" w:name="_Toc39387476"/>
       <w:r>
         <w:rPr>
           <w:rFonts w:ascii="宋体" w:eastAsia="宋体" w:hAnsi="宋体" w:cs="宋体" w:hint="eastAsia"/>
@@ -1648,7 +1741,7 @@
         <w:lastRenderedPageBreak/>
         <w:t>二、关于听说</w:t>
       </w:r>
-      <w:bookmarkEnd w:id="5"/>
+      <w:bookmarkEnd w:id="4"/>
     </w:p>
     <w:p>
       <w:pPr>
@@ -2238,7 +2331,7 @@
           <w:szCs w:val="44"/>
         </w:rPr>
       </w:pPr>
-      <w:bookmarkStart w:id="6" w:name="_Toc39218385"/>
+      <w:bookmarkStart w:id="5" w:name="_Toc39387477"/>
       <w:r>
         <w:rPr>
           <w:rFonts w:ascii="宋体" w:eastAsia="宋体" w:hAnsi="宋体" w:cs="宋体" w:hint="eastAsia"/>
@@ -2260,32 +2353,96 @@
         </w:rPr>
         <w:t>三</w:t>
       </w:r>
+      <w:bookmarkEnd w:id="5"/>
+    </w:p>
+    <w:p>
+      <w:pPr>
+        <w:jc w:val="right"/>
+        <w:rPr>
+          <w:rFonts w:ascii="宋体" w:eastAsia="宋体" w:hAnsi="宋体" w:cs="宋体"/>
+          <w:sz w:val="30"/>
+          <w:szCs w:val="30"/>
+        </w:rPr>
+      </w:pPr>
+      <w:r>
+        <w:rPr>
+          <w:rFonts w:ascii="宋体" w:eastAsia="宋体" w:hAnsi="宋体" w:cs="宋体" w:hint="eastAsia"/>
+          <w:sz w:val="30"/>
+          <w:szCs w:val="30"/>
+        </w:rPr>
+        <w:t xml:space="preserve">原创： </w:t>
+      </w:r>
+      <w:r>
+        <w:rPr>
+          <w:rFonts w:ascii="宋体" w:eastAsia="宋体" w:hAnsi="宋体" w:cs="宋体" w:hint="eastAsia"/>
+          <w:sz w:val="30"/>
+          <w:szCs w:val="30"/>
+        </w:rPr>
+        <w:t>方</w:t>
+      </w:r>
+      <w:proofErr w:type="gramStart"/>
+      <w:r>
+        <w:rPr>
+          <w:rFonts w:ascii="宋体" w:eastAsia="宋体" w:hAnsi="宋体" w:cs="宋体" w:hint="eastAsia"/>
+          <w:sz w:val="30"/>
+          <w:szCs w:val="30"/>
+        </w:rPr>
+        <w:t>方</w:t>
+      </w:r>
+      <w:proofErr w:type="gramEnd"/>
+      <w:r>
+        <w:rPr>
+          <w:rFonts w:ascii="宋体" w:eastAsia="宋体" w:hAnsi="宋体" w:cs="宋体" w:hint="eastAsia"/>
+          <w:sz w:val="30"/>
+          <w:szCs w:val="30"/>
+        </w:rPr>
+        <w:t xml:space="preserve">  2020.5.</w:t>
+      </w:r>
+      <w:r>
+        <w:rPr>
+          <w:rFonts w:ascii="宋体" w:eastAsia="宋体" w:hAnsi="宋体" w:cs="宋体" w:hint="eastAsia"/>
+          <w:sz w:val="30"/>
+          <w:szCs w:val="30"/>
+        </w:rPr>
+        <w:t>1</w:t>
+      </w:r>
+    </w:p>
+    <w:p>
+      <w:pPr>
+        <w:pStyle w:val="2"/>
+        <w:rPr>
+          <w:rFonts w:ascii="宋体" w:eastAsia="宋体" w:hAnsi="宋体" w:cs="宋体"/>
+          <w:sz w:val="30"/>
+          <w:szCs w:val="30"/>
+        </w:rPr>
+      </w:pPr>
+      <w:bookmarkStart w:id="6" w:name="_Toc39387478"/>
+      <w:r>
+        <w:rPr>
+          <w:rFonts w:ascii="宋体" w:eastAsia="宋体" w:hAnsi="宋体" w:cs="宋体" w:hint="eastAsia"/>
+          <w:sz w:val="30"/>
+          <w:szCs w:val="30"/>
+        </w:rPr>
+        <w:t>三、关于医生朋友</w:t>
+      </w:r>
       <w:bookmarkEnd w:id="6"/>
     </w:p>
     <w:p>
       <w:pPr>
-        <w:jc w:val="right"/>
-        <w:rPr>
-          <w:rFonts w:ascii="宋体" w:eastAsia="宋体" w:hAnsi="宋体" w:cs="宋体"/>
-          <w:sz w:val="30"/>
-          <w:szCs w:val="30"/>
-        </w:rPr>
-      </w:pPr>
-      <w:r>
-        <w:rPr>
-          <w:rFonts w:ascii="宋体" w:eastAsia="宋体" w:hAnsi="宋体" w:cs="宋体" w:hint="eastAsia"/>
-          <w:sz w:val="30"/>
-          <w:szCs w:val="30"/>
-        </w:rPr>
-        <w:t xml:space="preserve">原创： </w:t>
-      </w:r>
-      <w:r>
-        <w:rPr>
-          <w:rFonts w:ascii="宋体" w:eastAsia="宋体" w:hAnsi="宋体" w:cs="宋体" w:hint="eastAsia"/>
-          <w:sz w:val="30"/>
-          <w:szCs w:val="30"/>
-        </w:rPr>
-        <w:t>方</w:t>
+        <w:ind w:firstLineChars="200" w:firstLine="600"/>
+        <w:rPr>
+          <w:rFonts w:ascii="宋体" w:eastAsia="宋体" w:hAnsi="宋体" w:cs="宋体"/>
+          <w:sz w:val="30"/>
+          <w:szCs w:val="30"/>
+        </w:rPr>
+      </w:pPr>
+      <w:r>
+        <w:rPr>
+          <w:rFonts w:ascii="宋体" w:eastAsia="宋体" w:hAnsi="宋体" w:cs="宋体" w:hint="eastAsia"/>
+          <w:sz w:val="30"/>
+          <w:szCs w:val="30"/>
+        </w:rPr>
+        <w:t>毫无疑问，我的</w:t>
       </w:r>
       <w:proofErr w:type="gramStart"/>
       <w:r>
@@ -2294,7 +2451,7 @@
           <w:sz w:val="30"/>
           <w:szCs w:val="30"/>
         </w:rPr>
-        <w:t>方</w:t>
+        <w:t>微信朋友</w:t>
       </w:r>
       <w:proofErr w:type="gramEnd"/>
       <w:r>
@@ -2303,70 +2460,6 @@
           <w:sz w:val="30"/>
           <w:szCs w:val="30"/>
         </w:rPr>
-        <w:t xml:space="preserve">  2020.5.</w:t>
-      </w:r>
-      <w:r>
-        <w:rPr>
-          <w:rFonts w:ascii="宋体" w:eastAsia="宋体" w:hAnsi="宋体" w:cs="宋体" w:hint="eastAsia"/>
-          <w:sz w:val="30"/>
-          <w:szCs w:val="30"/>
-        </w:rPr>
-        <w:t>1</w:t>
-      </w:r>
-    </w:p>
-    <w:p>
-      <w:pPr>
-        <w:pStyle w:val="2"/>
-        <w:rPr>
-          <w:rFonts w:ascii="宋体" w:eastAsia="宋体" w:hAnsi="宋体" w:cs="宋体" w:hint="eastAsia"/>
-          <w:sz w:val="30"/>
-          <w:szCs w:val="30"/>
-        </w:rPr>
-      </w:pPr>
-      <w:bookmarkStart w:id="7" w:name="_Toc39218386"/>
-      <w:r>
-        <w:rPr>
-          <w:rFonts w:ascii="宋体" w:eastAsia="宋体" w:hAnsi="宋体" w:cs="宋体" w:hint="eastAsia"/>
-          <w:sz w:val="30"/>
-          <w:szCs w:val="30"/>
-        </w:rPr>
-        <w:t>三、关于医生朋友</w:t>
-      </w:r>
-      <w:bookmarkEnd w:id="7"/>
-    </w:p>
-    <w:p>
-      <w:pPr>
-        <w:ind w:firstLineChars="200" w:firstLine="600"/>
-        <w:rPr>
-          <w:rFonts w:ascii="宋体" w:eastAsia="宋体" w:hAnsi="宋体" w:cs="宋体" w:hint="eastAsia"/>
-          <w:sz w:val="30"/>
-          <w:szCs w:val="30"/>
-        </w:rPr>
-      </w:pPr>
-      <w:r>
-        <w:rPr>
-          <w:rFonts w:ascii="宋体" w:eastAsia="宋体" w:hAnsi="宋体" w:cs="宋体" w:hint="eastAsia"/>
-          <w:sz w:val="30"/>
-          <w:szCs w:val="30"/>
-        </w:rPr>
-        <w:t>毫无疑问，我的</w:t>
-      </w:r>
-      <w:proofErr w:type="gramStart"/>
-      <w:r>
-        <w:rPr>
-          <w:rFonts w:ascii="宋体" w:eastAsia="宋体" w:hAnsi="宋体" w:cs="宋体" w:hint="eastAsia"/>
-          <w:sz w:val="30"/>
-          <w:szCs w:val="30"/>
-        </w:rPr>
-        <w:t>微信朋友</w:t>
-      </w:r>
-      <w:proofErr w:type="gramEnd"/>
-      <w:r>
-        <w:rPr>
-          <w:rFonts w:ascii="宋体" w:eastAsia="宋体" w:hAnsi="宋体" w:cs="宋体" w:hint="eastAsia"/>
-          <w:sz w:val="30"/>
-          <w:szCs w:val="30"/>
-        </w:rPr>
         <w:t>圈里是有医生的。像我这样年龄的人，大多都会有几个医生朋友，一旦有病疼，方便及时请教。</w:t>
       </w:r>
     </w:p>
@@ -2374,7 +2467,7 @@
       <w:pPr>
         <w:ind w:firstLineChars="200" w:firstLine="600"/>
         <w:rPr>
-          <w:rFonts w:ascii="宋体" w:eastAsia="宋体" w:hAnsi="宋体" w:cs="宋体" w:hint="eastAsia"/>
+          <w:rFonts w:ascii="宋体" w:eastAsia="宋体" w:hAnsi="宋体" w:cs="宋体"/>
           <w:sz w:val="30"/>
           <w:szCs w:val="30"/>
         </w:rPr>
@@ -2392,7 +2485,7 @@
       <w:pPr>
         <w:ind w:firstLineChars="200" w:firstLine="600"/>
         <w:rPr>
-          <w:rFonts w:ascii="宋体" w:eastAsia="宋体" w:hAnsi="宋体" w:cs="宋体" w:hint="eastAsia"/>
+          <w:rFonts w:ascii="宋体" w:eastAsia="宋体" w:hAnsi="宋体" w:cs="宋体"/>
           <w:sz w:val="30"/>
           <w:szCs w:val="30"/>
         </w:rPr>
@@ -2410,7 +2503,7 @@
       <w:pPr>
         <w:ind w:firstLineChars="200" w:firstLine="600"/>
         <w:rPr>
-          <w:rFonts w:ascii="宋体" w:eastAsia="宋体" w:hAnsi="宋体" w:cs="宋体" w:hint="eastAsia"/>
+          <w:rFonts w:ascii="宋体" w:eastAsia="宋体" w:hAnsi="宋体" w:cs="宋体"/>
           <w:sz w:val="30"/>
           <w:szCs w:val="30"/>
         </w:rPr>
@@ -2428,7 +2521,7 @@
       <w:pPr>
         <w:ind w:firstLineChars="200" w:firstLine="600"/>
         <w:rPr>
-          <w:rFonts w:ascii="宋体" w:eastAsia="宋体" w:hAnsi="宋体" w:cs="宋体" w:hint="eastAsia"/>
+          <w:rFonts w:ascii="宋体" w:eastAsia="宋体" w:hAnsi="宋体" w:cs="宋体"/>
           <w:sz w:val="30"/>
           <w:szCs w:val="30"/>
         </w:rPr>
@@ -2473,7 +2566,7 @@
       <w:pPr>
         <w:ind w:firstLineChars="200" w:firstLine="600"/>
         <w:rPr>
-          <w:rFonts w:ascii="宋体" w:eastAsia="宋体" w:hAnsi="宋体" w:cs="宋体" w:hint="eastAsia"/>
+          <w:rFonts w:ascii="宋体" w:eastAsia="宋体" w:hAnsi="宋体" w:cs="宋体"/>
           <w:sz w:val="30"/>
           <w:szCs w:val="30"/>
         </w:rPr>
@@ -2545,7 +2638,7 @@
       <w:pPr>
         <w:ind w:firstLineChars="200" w:firstLine="600"/>
         <w:rPr>
-          <w:rFonts w:ascii="宋体" w:eastAsia="宋体" w:hAnsi="宋体" w:cs="宋体" w:hint="eastAsia"/>
+          <w:rFonts w:ascii="宋体" w:eastAsia="宋体" w:hAnsi="宋体" w:cs="宋体"/>
           <w:sz w:val="30"/>
           <w:szCs w:val="30"/>
         </w:rPr>
@@ -2563,7 +2656,7 @@
       <w:pPr>
         <w:ind w:firstLineChars="200" w:firstLine="600"/>
         <w:rPr>
-          <w:rFonts w:ascii="宋体" w:eastAsia="宋体" w:hAnsi="宋体" w:cs="宋体" w:hint="eastAsia"/>
+          <w:rFonts w:ascii="宋体" w:eastAsia="宋体" w:hAnsi="宋体" w:cs="宋体"/>
           <w:sz w:val="30"/>
           <w:szCs w:val="30"/>
         </w:rPr>
@@ -2608,7 +2701,7 @@
       <w:pPr>
         <w:ind w:firstLineChars="200" w:firstLine="600"/>
         <w:rPr>
-          <w:rFonts w:ascii="宋体" w:eastAsia="宋体" w:hAnsi="宋体" w:cs="宋体" w:hint="eastAsia"/>
+          <w:rFonts w:ascii="宋体" w:eastAsia="宋体" w:hAnsi="宋体" w:cs="宋体"/>
           <w:sz w:val="30"/>
           <w:szCs w:val="30"/>
         </w:rPr>
@@ -2626,7 +2719,7 @@
       <w:pPr>
         <w:ind w:firstLineChars="200" w:firstLine="600"/>
         <w:rPr>
-          <w:rFonts w:ascii="宋体" w:eastAsia="宋体" w:hAnsi="宋体" w:cs="宋体" w:hint="eastAsia"/>
+          <w:rFonts w:ascii="宋体" w:eastAsia="宋体" w:hAnsi="宋体" w:cs="宋体"/>
           <w:sz w:val="30"/>
           <w:szCs w:val="30"/>
         </w:rPr>
@@ -2644,7 +2737,7 @@
       <w:pPr>
         <w:ind w:firstLineChars="200" w:firstLine="600"/>
         <w:rPr>
-          <w:rFonts w:ascii="宋体" w:eastAsia="宋体" w:hAnsi="宋体" w:cs="宋体" w:hint="eastAsia"/>
+          <w:rFonts w:ascii="宋体" w:eastAsia="宋体" w:hAnsi="宋体" w:cs="宋体"/>
           <w:sz w:val="30"/>
           <w:szCs w:val="30"/>
         </w:rPr>
@@ -2662,7 +2755,7 @@
       <w:pPr>
         <w:ind w:firstLineChars="200" w:firstLine="600"/>
         <w:rPr>
-          <w:rFonts w:ascii="宋体" w:eastAsia="宋体" w:hAnsi="宋体" w:cs="宋体" w:hint="eastAsia"/>
+          <w:rFonts w:ascii="宋体" w:eastAsia="宋体" w:hAnsi="宋体" w:cs="宋体"/>
           <w:sz w:val="30"/>
           <w:szCs w:val="30"/>
         </w:rPr>
@@ -2680,12 +2773,12 @@
       <w:pPr>
         <w:pStyle w:val="2"/>
         <w:rPr>
-          <w:rFonts w:ascii="宋体" w:eastAsia="宋体" w:hAnsi="宋体" w:cs="宋体" w:hint="eastAsia"/>
-          <w:sz w:val="30"/>
-          <w:szCs w:val="30"/>
-        </w:rPr>
-      </w:pPr>
-      <w:bookmarkStart w:id="8" w:name="_Toc39218387"/>
+          <w:rFonts w:ascii="宋体" w:eastAsia="宋体" w:hAnsi="宋体" w:cs="宋体"/>
+          <w:sz w:val="30"/>
+          <w:szCs w:val="30"/>
+        </w:rPr>
+      </w:pPr>
+      <w:bookmarkStart w:id="7" w:name="_Toc39387479"/>
       <w:r>
         <w:rPr>
           <w:rFonts w:ascii="宋体" w:eastAsia="宋体" w:hAnsi="宋体" w:cs="宋体" w:hint="eastAsia"/>
@@ -2694,13 +2787,13 @@
         </w:rPr>
         <w:t>四、关于二十个口罩</w:t>
       </w:r>
-      <w:bookmarkEnd w:id="8"/>
-    </w:p>
-    <w:p>
-      <w:pPr>
-        <w:ind w:firstLineChars="200" w:firstLine="600"/>
-        <w:rPr>
-          <w:rFonts w:ascii="宋体" w:eastAsia="宋体" w:hAnsi="宋体" w:cs="宋体" w:hint="eastAsia"/>
+      <w:bookmarkEnd w:id="7"/>
+    </w:p>
+    <w:p>
+      <w:pPr>
+        <w:ind w:firstLineChars="200" w:firstLine="600"/>
+        <w:rPr>
+          <w:rFonts w:ascii="宋体" w:eastAsia="宋体" w:hAnsi="宋体" w:cs="宋体"/>
           <w:sz w:val="30"/>
           <w:szCs w:val="30"/>
         </w:rPr>
@@ -2718,7 +2811,7 @@
       <w:pPr>
         <w:ind w:firstLineChars="200" w:firstLine="600"/>
         <w:rPr>
-          <w:rFonts w:ascii="宋体" w:eastAsia="宋体" w:hAnsi="宋体" w:cs="宋体" w:hint="eastAsia"/>
+          <w:rFonts w:ascii="宋体" w:eastAsia="宋体" w:hAnsi="宋体" w:cs="宋体"/>
           <w:sz w:val="30"/>
           <w:szCs w:val="30"/>
         </w:rPr>
@@ -2754,7 +2847,7 @@
       <w:pPr>
         <w:ind w:firstLineChars="200" w:firstLine="600"/>
         <w:rPr>
-          <w:rFonts w:ascii="宋体" w:eastAsia="宋体" w:hAnsi="宋体" w:cs="宋体" w:hint="eastAsia"/>
+          <w:rFonts w:ascii="宋体" w:eastAsia="宋体" w:hAnsi="宋体" w:cs="宋体"/>
           <w:sz w:val="30"/>
           <w:szCs w:val="30"/>
         </w:rPr>
@@ -2781,7 +2874,7 @@
       <w:pPr>
         <w:ind w:firstLineChars="200" w:firstLine="600"/>
         <w:rPr>
-          <w:rFonts w:ascii="宋体" w:eastAsia="宋体" w:hAnsi="宋体" w:cs="宋体" w:hint="eastAsia"/>
+          <w:rFonts w:ascii="宋体" w:eastAsia="宋体" w:hAnsi="宋体" w:cs="宋体"/>
           <w:sz w:val="30"/>
           <w:szCs w:val="30"/>
         </w:rPr>
@@ -2799,7 +2892,7 @@
       <w:pPr>
         <w:ind w:firstLineChars="200" w:firstLine="600"/>
         <w:rPr>
-          <w:rFonts w:ascii="宋体" w:eastAsia="宋体" w:hAnsi="宋体" w:cs="宋体" w:hint="eastAsia"/>
+          <w:rFonts w:ascii="宋体" w:eastAsia="宋体" w:hAnsi="宋体" w:cs="宋体"/>
           <w:sz w:val="30"/>
           <w:szCs w:val="30"/>
         </w:rPr>
@@ -2835,7 +2928,7 @@
       <w:pPr>
         <w:ind w:firstLineChars="200" w:firstLine="600"/>
         <w:rPr>
-          <w:rFonts w:ascii="宋体" w:eastAsia="宋体" w:hAnsi="宋体" w:cs="宋体" w:hint="eastAsia"/>
+          <w:rFonts w:ascii="宋体" w:eastAsia="宋体" w:hAnsi="宋体" w:cs="宋体"/>
           <w:sz w:val="30"/>
           <w:szCs w:val="30"/>
         </w:rPr>
@@ -2853,7 +2946,7 @@
       <w:pPr>
         <w:ind w:firstLineChars="200" w:firstLine="600"/>
         <w:rPr>
-          <w:rFonts w:ascii="宋体" w:eastAsia="宋体" w:hAnsi="宋体" w:cs="宋体" w:hint="eastAsia"/>
+          <w:rFonts w:ascii="宋体" w:eastAsia="宋体" w:hAnsi="宋体" w:cs="宋体"/>
           <w:sz w:val="30"/>
           <w:szCs w:val="30"/>
         </w:rPr>
@@ -2906,7 +2999,7 @@
     <w:p>
       <w:pPr>
         <w:rPr>
-          <w:rFonts w:ascii="宋体" w:eastAsia="宋体" w:hAnsi="宋体" w:cs="宋体" w:hint="eastAsia"/>
+          <w:rFonts w:ascii="宋体" w:eastAsia="宋体" w:hAnsi="宋体" w:cs="宋体"/>
           <w:sz w:val="30"/>
           <w:szCs w:val="30"/>
         </w:rPr>
@@ -2924,7 +3017,7 @@
           <w:szCs w:val="44"/>
         </w:rPr>
       </w:pPr>
-      <w:bookmarkStart w:id="9" w:name="_Toc39218388"/>
+      <w:bookmarkStart w:id="8" w:name="_Toc39387480"/>
       <w:r>
         <w:rPr>
           <w:rFonts w:ascii="宋体" w:eastAsia="宋体" w:hAnsi="宋体" w:cs="宋体" w:hint="eastAsia"/>
@@ -2945,25 +3038,235 @@
         </w:rPr>
         <w:t>四</w:t>
       </w:r>
+      <w:bookmarkEnd w:id="8"/>
+    </w:p>
+    <w:p>
+      <w:pPr>
+        <w:jc w:val="right"/>
+        <w:rPr>
+          <w:rFonts w:ascii="宋体" w:eastAsia="宋体" w:hAnsi="宋体" w:cs="宋体"/>
+          <w:sz w:val="30"/>
+          <w:szCs w:val="30"/>
+        </w:rPr>
+      </w:pPr>
+      <w:r>
+        <w:rPr>
+          <w:rFonts w:ascii="宋体" w:eastAsia="宋体" w:hAnsi="宋体" w:cs="宋体" w:hint="eastAsia"/>
+          <w:sz w:val="30"/>
+          <w:szCs w:val="30"/>
+        </w:rPr>
+        <w:t xml:space="preserve">原创： </w:t>
+      </w:r>
+      <w:r>
+        <w:rPr>
+          <w:rFonts w:ascii="宋体" w:eastAsia="宋体" w:hAnsi="宋体" w:cs="宋体" w:hint="eastAsia"/>
+          <w:sz w:val="30"/>
+          <w:szCs w:val="30"/>
+        </w:rPr>
+        <w:t>方方  2020.5.</w:t>
+      </w:r>
+      <w:r>
+        <w:rPr>
+          <w:rFonts w:ascii="宋体" w:eastAsia="宋体" w:hAnsi="宋体" w:cs="宋体" w:hint="eastAsia"/>
+          <w:sz w:val="30"/>
+          <w:szCs w:val="30"/>
+        </w:rPr>
+        <w:t>2</w:t>
+      </w:r>
+      <w:bookmarkStart w:id="9" w:name="_GoBack"/>
       <w:bookmarkEnd w:id="9"/>
     </w:p>
     <w:p>
       <w:pPr>
-        <w:jc w:val="right"/>
-        <w:rPr>
-          <w:rFonts w:ascii="宋体" w:eastAsia="宋体" w:hAnsi="宋体" w:cs="宋体"/>
-          <w:sz w:val="30"/>
-          <w:szCs w:val="30"/>
-        </w:rPr>
-      </w:pPr>
-      <w:r>
-        <w:rPr>
-          <w:rFonts w:ascii="宋体" w:eastAsia="宋体" w:hAnsi="宋体" w:cs="宋体" w:hint="eastAsia"/>
-          <w:sz w:val="30"/>
-          <w:szCs w:val="30"/>
-        </w:rPr>
-        <w:t xml:space="preserve">原创： </w:t>
-      </w:r>
+        <w:pStyle w:val="2"/>
+        <w:rPr>
+          <w:rFonts w:ascii="宋体" w:eastAsia="宋体" w:hAnsi="宋体" w:cs="宋体" w:hint="eastAsia"/>
+          <w:sz w:val="30"/>
+          <w:szCs w:val="30"/>
+        </w:rPr>
+      </w:pPr>
+      <w:bookmarkStart w:id="10" w:name="_Toc39387481"/>
+      <w:r>
+        <w:rPr>
+          <w:rFonts w:ascii="宋体" w:eastAsia="宋体" w:hAnsi="宋体" w:cs="宋体" w:hint="eastAsia"/>
+          <w:sz w:val="30"/>
+          <w:szCs w:val="30"/>
+        </w:rPr>
+        <w:t>五、关于卖惨</w:t>
+      </w:r>
+      <w:bookmarkEnd w:id="10"/>
+    </w:p>
+    <w:p>
+      <w:pPr>
+        <w:ind w:firstLineChars="200" w:firstLine="600"/>
+        <w:rPr>
+          <w:rFonts w:ascii="宋体" w:eastAsia="宋体" w:hAnsi="宋体" w:cs="宋体" w:hint="eastAsia"/>
+          <w:sz w:val="30"/>
+          <w:szCs w:val="30"/>
+        </w:rPr>
+      </w:pPr>
+      <w:r>
+        <w:rPr>
+          <w:rFonts w:ascii="宋体" w:eastAsia="宋体" w:hAnsi="宋体" w:cs="宋体" w:hint="eastAsia"/>
+          <w:sz w:val="30"/>
+          <w:szCs w:val="30"/>
+        </w:rPr>
+        <w:t>这也是批我最多的一句话：你卖惨。你只写阴暗面。你光看到负面东西。你吃人血馒头。面对这一类质问，我只能说，你根本没有看我写了什么。你哪怕稍微翻阅了一下，都不会得出这样</w:t>
+      </w:r>
+      <w:r>
+        <w:rPr>
+          <w:rFonts w:ascii="宋体" w:eastAsia="宋体" w:hAnsi="宋体" w:cs="宋体" w:hint="eastAsia"/>
+          <w:sz w:val="30"/>
+          <w:szCs w:val="30"/>
+        </w:rPr>
+        <w:lastRenderedPageBreak/>
+        <w:t>的结论。</w:t>
+      </w:r>
+    </w:p>
+    <w:p>
+      <w:pPr>
+        <w:ind w:firstLineChars="200" w:firstLine="600"/>
+        <w:rPr>
+          <w:rFonts w:ascii="宋体" w:eastAsia="宋体" w:hAnsi="宋体" w:cs="宋体" w:hint="eastAsia"/>
+          <w:sz w:val="30"/>
+          <w:szCs w:val="30"/>
+        </w:rPr>
+      </w:pPr>
+      <w:r>
+        <w:rPr>
+          <w:rFonts w:ascii="宋体" w:eastAsia="宋体" w:hAnsi="宋体" w:cs="宋体" w:hint="eastAsia"/>
+          <w:sz w:val="30"/>
+          <w:szCs w:val="30"/>
+        </w:rPr>
+        <w:t>绝对大部分质问者，从他们话语中可以清楚看出，他们完全没有阅读原文。他们只是受到那些刻意攻击我的</w:t>
+      </w:r>
+      <w:proofErr w:type="gramStart"/>
+      <w:r>
+        <w:rPr>
+          <w:rFonts w:ascii="宋体" w:eastAsia="宋体" w:hAnsi="宋体" w:cs="宋体" w:hint="eastAsia"/>
+          <w:sz w:val="30"/>
+          <w:szCs w:val="30"/>
+        </w:rPr>
+        <w:t>微博或</w:t>
+      </w:r>
+      <w:proofErr w:type="gramEnd"/>
+      <w:r>
+        <w:rPr>
+          <w:rFonts w:ascii="宋体" w:eastAsia="宋体" w:hAnsi="宋体" w:cs="宋体" w:hint="eastAsia"/>
+          <w:sz w:val="30"/>
+          <w:szCs w:val="30"/>
+        </w:rPr>
+        <w:t>公众号的诱导，并轻易接受了其中的观点。这些攻击和质问，大多出现在我的日记结束之后。面对这么多的问题，我几无可能一一回复。于是，质问的版本就又升一级，说你为什么不回复？你不敢说话了吧？你为什么不歌颂抗</w:t>
+      </w:r>
+      <w:proofErr w:type="gramStart"/>
+      <w:r>
+        <w:rPr>
+          <w:rFonts w:ascii="宋体" w:eastAsia="宋体" w:hAnsi="宋体" w:cs="宋体" w:hint="eastAsia"/>
+          <w:sz w:val="30"/>
+          <w:szCs w:val="30"/>
+        </w:rPr>
+        <w:t>疫</w:t>
+      </w:r>
+      <w:proofErr w:type="gramEnd"/>
+      <w:r>
+        <w:rPr>
+          <w:rFonts w:ascii="宋体" w:eastAsia="宋体" w:hAnsi="宋体" w:cs="宋体" w:hint="eastAsia"/>
+          <w:sz w:val="30"/>
+          <w:szCs w:val="30"/>
+        </w:rPr>
+        <w:t>，你</w:t>
+      </w:r>
+      <w:proofErr w:type="gramStart"/>
+      <w:r>
+        <w:rPr>
+          <w:rFonts w:ascii="宋体" w:eastAsia="宋体" w:hAnsi="宋体" w:cs="宋体" w:hint="eastAsia"/>
+          <w:sz w:val="30"/>
+          <w:szCs w:val="30"/>
+        </w:rPr>
+        <w:t>是恨国者</w:t>
+      </w:r>
+      <w:proofErr w:type="gramEnd"/>
+      <w:r>
+        <w:rPr>
+          <w:rFonts w:ascii="宋体" w:eastAsia="宋体" w:hAnsi="宋体" w:cs="宋体" w:hint="eastAsia"/>
+          <w:sz w:val="30"/>
+          <w:szCs w:val="30"/>
+        </w:rPr>
+        <w:t>，你</w:t>
+      </w:r>
+      <w:proofErr w:type="gramStart"/>
+      <w:r>
+        <w:rPr>
+          <w:rFonts w:ascii="宋体" w:eastAsia="宋体" w:hAnsi="宋体" w:cs="宋体" w:hint="eastAsia"/>
+          <w:sz w:val="30"/>
+          <w:szCs w:val="30"/>
+        </w:rPr>
+        <w:t>吃体制</w:t>
+      </w:r>
+      <w:proofErr w:type="gramEnd"/>
+      <w:r>
+        <w:rPr>
+          <w:rFonts w:ascii="宋体" w:eastAsia="宋体" w:hAnsi="宋体" w:cs="宋体" w:hint="eastAsia"/>
+          <w:sz w:val="30"/>
+          <w:szCs w:val="30"/>
+        </w:rPr>
+        <w:t>的饭，</w:t>
+      </w:r>
+      <w:proofErr w:type="gramStart"/>
+      <w:r>
+        <w:rPr>
+          <w:rFonts w:ascii="宋体" w:eastAsia="宋体" w:hAnsi="宋体" w:cs="宋体" w:hint="eastAsia"/>
+          <w:sz w:val="30"/>
+          <w:szCs w:val="30"/>
+        </w:rPr>
+        <w:t>砸体制</w:t>
+      </w:r>
+      <w:proofErr w:type="gramEnd"/>
+      <w:r>
+        <w:rPr>
+          <w:rFonts w:ascii="宋体" w:eastAsia="宋体" w:hAnsi="宋体" w:cs="宋体" w:hint="eastAsia"/>
+          <w:sz w:val="30"/>
+          <w:szCs w:val="30"/>
+        </w:rPr>
+        <w:t>的锅，你心理阴暗，等等。几乎所有的质问，都是那么的大义凛然。</w:t>
+      </w:r>
+    </w:p>
+    <w:p>
+      <w:pPr>
+        <w:ind w:firstLineChars="200" w:firstLine="600"/>
+        <w:rPr>
+          <w:rFonts w:ascii="宋体" w:eastAsia="宋体" w:hAnsi="宋体" w:cs="宋体" w:hint="eastAsia"/>
+          <w:sz w:val="30"/>
+          <w:szCs w:val="30"/>
+        </w:rPr>
+      </w:pPr>
+      <w:r>
+        <w:rPr>
+          <w:rFonts w:ascii="宋体" w:eastAsia="宋体" w:hAnsi="宋体" w:cs="宋体" w:hint="eastAsia"/>
+          <w:sz w:val="30"/>
+          <w:szCs w:val="30"/>
+        </w:rPr>
+        <w:t>实际上，那些攻击我</w:t>
+      </w:r>
+      <w:proofErr w:type="gramStart"/>
+      <w:r>
+        <w:rPr>
+          <w:rFonts w:ascii="宋体" w:eastAsia="宋体" w:hAnsi="宋体" w:cs="宋体" w:hint="eastAsia"/>
+          <w:sz w:val="30"/>
+          <w:szCs w:val="30"/>
+        </w:rPr>
+        <w:t>的微博和</w:t>
+      </w:r>
+      <w:proofErr w:type="gramEnd"/>
+      <w:r>
+        <w:rPr>
+          <w:rFonts w:ascii="宋体" w:eastAsia="宋体" w:hAnsi="宋体" w:cs="宋体" w:hint="eastAsia"/>
+          <w:sz w:val="30"/>
+          <w:szCs w:val="30"/>
+        </w:rPr>
+        <w:t>公众号，是从十多万字中，挑出我写到的有关悲惨的几百字，并将之全部集中一起，然后对不读原文的人说：看看，这就是方</w:t>
+      </w:r>
+      <w:proofErr w:type="gramStart"/>
       <w:r>
         <w:rPr>
           <w:rFonts w:ascii="宋体" w:eastAsia="宋体" w:hAnsi="宋体" w:cs="宋体" w:hint="eastAsia"/>
@@ -2972,6 +3275,51 @@
         </w:rPr>
         <w:t>方</w:t>
       </w:r>
+      <w:proofErr w:type="gramEnd"/>
+      <w:r>
+        <w:rPr>
+          <w:rFonts w:ascii="宋体" w:eastAsia="宋体" w:hAnsi="宋体" w:cs="宋体" w:hint="eastAsia"/>
+          <w:sz w:val="30"/>
+          <w:szCs w:val="30"/>
+        </w:rPr>
+        <w:t>写的。而真实的情况则是：这几百字散落在十几万的文字中，比例很小很小。</w:t>
+      </w:r>
+    </w:p>
+    <w:p>
+      <w:pPr>
+        <w:ind w:firstLineChars="200" w:firstLine="600"/>
+        <w:rPr>
+          <w:rFonts w:ascii="宋体" w:eastAsia="宋体" w:hAnsi="宋体" w:cs="宋体" w:hint="eastAsia"/>
+          <w:sz w:val="30"/>
+          <w:szCs w:val="30"/>
+        </w:rPr>
+      </w:pPr>
+      <w:r>
+        <w:rPr>
+          <w:rFonts w:ascii="宋体" w:eastAsia="宋体" w:hAnsi="宋体" w:cs="宋体" w:hint="eastAsia"/>
+          <w:sz w:val="30"/>
+          <w:szCs w:val="30"/>
+        </w:rPr>
+        <w:t>我在记录的过程中，同时处在武汉这个灾难的现场。我知道的武汉惨烈事件比我写出来的要多得太多。甚至，我在与医生朋友的交流中，还说过，我不能写这些，我不能吓着大家。尤其一些来自知情者的信息，我更是一字未提。</w:t>
+      </w:r>
+    </w:p>
+    <w:p>
+      <w:pPr>
+        <w:ind w:firstLineChars="200" w:firstLine="600"/>
+        <w:rPr>
+          <w:rFonts w:ascii="宋体" w:eastAsia="宋体" w:hAnsi="宋体" w:cs="宋体" w:hint="eastAsia"/>
+          <w:sz w:val="30"/>
+          <w:szCs w:val="30"/>
+        </w:rPr>
+      </w:pPr>
+      <w:r>
+        <w:rPr>
+          <w:rFonts w:ascii="宋体" w:eastAsia="宋体" w:hAnsi="宋体" w:cs="宋体" w:hint="eastAsia"/>
+          <w:sz w:val="30"/>
+          <w:szCs w:val="30"/>
+        </w:rPr>
+        <w:t>当时的武汉正处于灾难之中。这个时候，我们只能镇静，对政府的各种命令，无论理解或不理解，都必须配合执行。这是我的基本观点。但是，我是一个正常的人，天然有自己的喜怒哀乐。试想</w:t>
+      </w:r>
       <w:proofErr w:type="gramStart"/>
       <w:r>
         <w:rPr>
@@ -2979,6 +3327,232 @@
           <w:sz w:val="30"/>
           <w:szCs w:val="30"/>
         </w:rPr>
+        <w:t>想</w:t>
+      </w:r>
+      <w:proofErr w:type="gramEnd"/>
+      <w:r>
+        <w:rPr>
+          <w:rFonts w:ascii="宋体" w:eastAsia="宋体" w:hAnsi="宋体" w:cs="宋体" w:hint="eastAsia"/>
+          <w:sz w:val="30"/>
+          <w:szCs w:val="30"/>
+        </w:rPr>
+        <w:t>，如果不是这场灾难之沉重，怎么会有全国那么多医护人员悲壮出征，前来援助？如果不是武汉的情况之惨烈，怎么会有</w:t>
+      </w:r>
+      <w:r>
+        <w:rPr>
+          <w:rFonts w:ascii="宋体" w:eastAsia="宋体" w:hAnsi="宋体" w:cs="宋体" w:hint="eastAsia"/>
+          <w:sz w:val="30"/>
+          <w:szCs w:val="30"/>
+        </w:rPr>
+        <w:lastRenderedPageBreak/>
+        <w:t>医护人员一谈到他们初来武汉的情景，便立即哽咽出声？生命的逝去，是让所有人悲伤的事情。我也同样如此。所以，配合政府是一回事，而难忍内心悲伤，是另一回事，这两件事完全可以并行存在。在记录中，我的真实情感，也会情不自禁地流露出来。</w:t>
+      </w:r>
+    </w:p>
+    <w:p>
+      <w:pPr>
+        <w:ind w:firstLineChars="200" w:firstLine="600"/>
+        <w:rPr>
+          <w:rFonts w:ascii="宋体" w:eastAsia="宋体" w:hAnsi="宋体" w:cs="宋体" w:hint="eastAsia"/>
+          <w:sz w:val="30"/>
+          <w:szCs w:val="30"/>
+        </w:rPr>
+      </w:pPr>
+      <w:r>
+        <w:rPr>
+          <w:rFonts w:ascii="宋体" w:eastAsia="宋体" w:hAnsi="宋体" w:cs="宋体" w:hint="eastAsia"/>
+          <w:sz w:val="30"/>
+          <w:szCs w:val="30"/>
+        </w:rPr>
+        <w:t>这是一场突如其来的瘟疫，几乎在听到封</w:t>
+      </w:r>
+      <w:proofErr w:type="gramStart"/>
+      <w:r>
+        <w:rPr>
+          <w:rFonts w:ascii="宋体" w:eastAsia="宋体" w:hAnsi="宋体" w:cs="宋体" w:hint="eastAsia"/>
+          <w:sz w:val="30"/>
+          <w:szCs w:val="30"/>
+        </w:rPr>
+        <w:t>城信息</w:t>
+      </w:r>
+      <w:proofErr w:type="gramEnd"/>
+      <w:r>
+        <w:rPr>
+          <w:rFonts w:ascii="宋体" w:eastAsia="宋体" w:hAnsi="宋体" w:cs="宋体" w:hint="eastAsia"/>
+          <w:sz w:val="30"/>
+          <w:szCs w:val="30"/>
+        </w:rPr>
+        <w:t>的同时，我们便听到了四处的求救和不间断的死讯。武汉的新冠肺炎感染者以及他们的亲属们，面对死亡全都没有思想准备。对于同城的居民——我们，也同样完全没有思想准备。正因为它的突然，这份痛，便显得格外强烈。尽管我应该记录下更多，但是，我还是担心读到的人们会产生恐慌感。所以，我尽量少写，尽量一笔带过，尽量点到为止，尽量不写过程而只写几句自己的感受。</w:t>
+      </w:r>
+    </w:p>
+    <w:p>
+      <w:pPr>
+        <w:ind w:firstLineChars="200" w:firstLine="600"/>
+        <w:rPr>
+          <w:rFonts w:ascii="宋体" w:eastAsia="宋体" w:hAnsi="宋体" w:cs="宋体" w:hint="eastAsia"/>
+          <w:sz w:val="30"/>
+          <w:szCs w:val="30"/>
+        </w:rPr>
+      </w:pPr>
+      <w:r>
+        <w:rPr>
+          <w:rFonts w:ascii="宋体" w:eastAsia="宋体" w:hAnsi="宋体" w:cs="宋体" w:hint="eastAsia"/>
+          <w:sz w:val="30"/>
+          <w:szCs w:val="30"/>
+        </w:rPr>
+        <w:t>记得有一位去世医生的亲属在她的文章中提到，方方根本没有写出我们所经历的痛苦，大意如此吧。她说得非常对。因为我的记录，并没有真正写出那些距死亡更近者的凄惶和无助。我在很大程度上逃避了。我甚至也写到了这个逃避。我说我不敢看更多的视频，并且提出大家也都不要看。因为，不是所有的人，都会那么坚强，我也希望大家避开，换</w:t>
+      </w:r>
+      <w:proofErr w:type="gramStart"/>
+      <w:r>
+        <w:rPr>
+          <w:rFonts w:ascii="宋体" w:eastAsia="宋体" w:hAnsi="宋体" w:cs="宋体" w:hint="eastAsia"/>
+          <w:sz w:val="30"/>
+          <w:szCs w:val="30"/>
+        </w:rPr>
+        <w:t>一</w:t>
+      </w:r>
+      <w:proofErr w:type="gramEnd"/>
+      <w:r>
+        <w:rPr>
+          <w:rFonts w:ascii="宋体" w:eastAsia="宋体" w:hAnsi="宋体" w:cs="宋体" w:hint="eastAsia"/>
+          <w:sz w:val="30"/>
+          <w:szCs w:val="30"/>
+        </w:rPr>
+        <w:t>种别的方式调节自己，以便</w:t>
+      </w:r>
+      <w:proofErr w:type="gramStart"/>
+      <w:r>
+        <w:rPr>
+          <w:rFonts w:ascii="宋体" w:eastAsia="宋体" w:hAnsi="宋体" w:cs="宋体" w:hint="eastAsia"/>
+          <w:sz w:val="30"/>
+          <w:szCs w:val="30"/>
+        </w:rPr>
+        <w:t>捱</w:t>
+      </w:r>
+      <w:proofErr w:type="gramEnd"/>
+      <w:r>
+        <w:rPr>
+          <w:rFonts w:ascii="宋体" w:eastAsia="宋体" w:hAnsi="宋体" w:cs="宋体" w:hint="eastAsia"/>
+          <w:sz w:val="30"/>
+          <w:szCs w:val="30"/>
+        </w:rPr>
+        <w:t>过艰难时刻，</w:t>
+      </w:r>
+      <w:proofErr w:type="gramStart"/>
+      <w:r>
+        <w:rPr>
+          <w:rFonts w:ascii="宋体" w:eastAsia="宋体" w:hAnsi="宋体" w:cs="宋体" w:hint="eastAsia"/>
+          <w:sz w:val="30"/>
+          <w:szCs w:val="30"/>
+        </w:rPr>
+        <w:t>比方去追剧</w:t>
+      </w:r>
+      <w:proofErr w:type="gramEnd"/>
+      <w:r>
+        <w:rPr>
+          <w:rFonts w:ascii="宋体" w:eastAsia="宋体" w:hAnsi="宋体" w:cs="宋体" w:hint="eastAsia"/>
+          <w:sz w:val="30"/>
+          <w:szCs w:val="30"/>
+        </w:rPr>
+        <w:t>什么的。所以，对那些最悲惨的人事和所谓的“阴暗面”，我几乎是有意识地减少记录。这样做</w:t>
+      </w:r>
+      <w:proofErr w:type="gramStart"/>
+      <w:r>
+        <w:rPr>
+          <w:rFonts w:ascii="宋体" w:eastAsia="宋体" w:hAnsi="宋体" w:cs="宋体" w:hint="eastAsia"/>
+          <w:sz w:val="30"/>
+          <w:szCs w:val="30"/>
+        </w:rPr>
+        <w:t>不</w:t>
+      </w:r>
+      <w:proofErr w:type="gramEnd"/>
+      <w:r>
+        <w:rPr>
+          <w:rFonts w:ascii="宋体" w:eastAsia="宋体" w:hAnsi="宋体" w:cs="宋体" w:hint="eastAsia"/>
+          <w:sz w:val="30"/>
+          <w:szCs w:val="30"/>
+        </w:rPr>
+        <w:t>全然是为了我的读者，更多时候也是为了我自己，因为我也承受不起这样的压力。曾经有一天，我在日记中引用了雨果的一句话：有的缄默等于撒谎。然后我说，我感到惭愧。</w:t>
+      </w:r>
+    </w:p>
+    <w:p>
+      <w:pPr>
+        <w:ind w:firstLineChars="200" w:firstLine="600"/>
+        <w:rPr>
+          <w:rFonts w:ascii="宋体" w:eastAsia="宋体" w:hAnsi="宋体" w:cs="宋体" w:hint="eastAsia"/>
+          <w:sz w:val="30"/>
+          <w:szCs w:val="30"/>
+        </w:rPr>
+      </w:pPr>
+      <w:r>
+        <w:rPr>
+          <w:rFonts w:ascii="宋体" w:eastAsia="宋体" w:hAnsi="宋体" w:cs="宋体" w:hint="eastAsia"/>
+          <w:sz w:val="30"/>
+          <w:szCs w:val="30"/>
+        </w:rPr>
+        <w:lastRenderedPageBreak/>
+        <w:t>在那个时候，镇定是必要的。配合政府所有的要求，全力抗</w:t>
+      </w:r>
+      <w:proofErr w:type="gramStart"/>
+      <w:r>
+        <w:rPr>
+          <w:rFonts w:ascii="宋体" w:eastAsia="宋体" w:hAnsi="宋体" w:cs="宋体" w:hint="eastAsia"/>
+          <w:sz w:val="30"/>
+          <w:szCs w:val="30"/>
+        </w:rPr>
+        <w:t>疫</w:t>
+      </w:r>
+      <w:proofErr w:type="gramEnd"/>
+      <w:r>
+        <w:rPr>
+          <w:rFonts w:ascii="宋体" w:eastAsia="宋体" w:hAnsi="宋体" w:cs="宋体" w:hint="eastAsia"/>
+          <w:sz w:val="30"/>
+          <w:szCs w:val="30"/>
+        </w:rPr>
+        <w:t>是最重要的事。整个日记，除了记录，更多的时候，我都是在剖析疫情，通报现状，鼓励大家坚强，即便有难处也忍着，要向前看，有很多人在帮助我们，困难终将过去。如此等等。对于这一类的大量文字，比写我的个人悲伤多几十倍的文字，那些攻击者们，却只字不提。不得不说，在这些攻击的背后，某些人是怀有险恶用心的。</w:t>
+      </w:r>
+    </w:p>
+    <w:p>
+      <w:pPr>
+        <w:ind w:firstLineChars="200" w:firstLine="600"/>
+        <w:rPr>
+          <w:rFonts w:ascii="宋体" w:eastAsia="宋体" w:hAnsi="宋体" w:cs="宋体" w:hint="eastAsia"/>
+          <w:sz w:val="30"/>
+          <w:szCs w:val="30"/>
+        </w:rPr>
+      </w:pPr>
+      <w:r>
+        <w:rPr>
+          <w:rFonts w:ascii="宋体" w:eastAsia="宋体" w:hAnsi="宋体" w:cs="宋体" w:hint="eastAsia"/>
+          <w:sz w:val="30"/>
+          <w:szCs w:val="30"/>
+        </w:rPr>
+        <w:t>有一位读者，我真的很感谢，他或是她，对我的日记，做了一个数字分析。尽管阅读变成这样的方式，对于写作者来说，很无奈，但是这些数据，却提供出最坚实的证据。这篇文章题为：《方方日记内容数据分析》。</w:t>
+      </w:r>
+    </w:p>
+    <w:p>
+      <w:pPr>
+        <w:ind w:firstLineChars="200" w:firstLine="600"/>
+        <w:rPr>
+          <w:rFonts w:ascii="宋体" w:eastAsia="宋体" w:hAnsi="宋体" w:cs="宋体" w:hint="eastAsia"/>
+          <w:sz w:val="30"/>
+          <w:szCs w:val="30"/>
+        </w:rPr>
+      </w:pPr>
+      <w:r>
+        <w:rPr>
+          <w:rFonts w:ascii="宋体" w:eastAsia="宋体" w:hAnsi="宋体" w:cs="宋体" w:hint="eastAsia"/>
+          <w:sz w:val="30"/>
+          <w:szCs w:val="30"/>
+        </w:rPr>
+        <w:t>文中指出：“从数据统计情况看，除追责（12）无法类比外，日记中好消息(67)多于坏消息(44)；坚忍(20)多于悲哀(12)；赞扬(61)多于批评(27)；只有问题（50）多于建议（42），因为有些问题，个人无法提出有实际操作性的建议。据此分析，我们可以得出一个结论，方</w:t>
+      </w:r>
+      <w:proofErr w:type="gramStart"/>
+      <w:r>
+        <w:rPr>
+          <w:rFonts w:ascii="宋体" w:eastAsia="宋体" w:hAnsi="宋体" w:cs="宋体" w:hint="eastAsia"/>
+          <w:sz w:val="30"/>
+          <w:szCs w:val="30"/>
+        </w:rPr>
         <w:t>方</w:t>
       </w:r>
       <w:proofErr w:type="gramEnd"/>
@@ -2988,32 +3562,86 @@
           <w:sz w:val="30"/>
           <w:szCs w:val="30"/>
         </w:rPr>
-        <w:t xml:space="preserve">  2020.5.</w:t>
-      </w:r>
-      <w:proofErr w:type="gramStart"/>
-      <w:r>
-        <w:rPr>
-          <w:rFonts w:ascii="宋体" w:eastAsia="宋体" w:hAnsi="宋体" w:cs="宋体" w:hint="eastAsia"/>
-          <w:sz w:val="30"/>
-          <w:szCs w:val="30"/>
-        </w:rPr>
-        <w:t>x</w:t>
-      </w:r>
-      <w:proofErr w:type="gramEnd"/>
-    </w:p>
-    <w:p>
-      <w:pPr>
-        <w:rPr>
-          <w:rFonts w:ascii="宋体" w:eastAsia="宋体" w:hAnsi="宋体" w:cs="宋体" w:hint="eastAsia"/>
-          <w:sz w:val="30"/>
-          <w:szCs w:val="30"/>
-        </w:rPr>
-      </w:pPr>
-    </w:p>
-    <w:p>
-      <w:pPr>
-        <w:rPr>
-          <w:rFonts w:ascii="宋体" w:eastAsia="宋体" w:hAnsi="宋体" w:cs="宋体"/>
+        <w:t>日记无论出发点还是内容，基本上是客观、公正的。主体是健康、正面和积极的。并非是专写阴暗，专揭‘家丑’。”</w:t>
+      </w:r>
+    </w:p>
+    <w:p>
+      <w:pPr>
+        <w:ind w:firstLineChars="200" w:firstLine="600"/>
+        <w:rPr>
+          <w:rFonts w:ascii="宋体" w:eastAsia="宋体" w:hAnsi="宋体" w:cs="宋体" w:hint="eastAsia"/>
+          <w:sz w:val="30"/>
+          <w:szCs w:val="30"/>
+        </w:rPr>
+      </w:pPr>
+      <w:r>
+        <w:rPr>
+          <w:rFonts w:ascii="宋体" w:eastAsia="宋体" w:hAnsi="宋体" w:cs="宋体" w:hint="eastAsia"/>
+          <w:sz w:val="30"/>
+          <w:szCs w:val="30"/>
+        </w:rPr>
+        <w:t>重点是：</w:t>
+      </w:r>
+    </w:p>
+    <w:p>
+      <w:pPr>
+        <w:ind w:firstLineChars="200" w:firstLine="600"/>
+        <w:rPr>
+          <w:rFonts w:ascii="宋体" w:eastAsia="宋体" w:hAnsi="宋体" w:cs="宋体" w:hint="eastAsia"/>
+          <w:sz w:val="30"/>
+          <w:szCs w:val="30"/>
+        </w:rPr>
+      </w:pPr>
+      <w:r>
+        <w:rPr>
+          <w:rFonts w:ascii="宋体" w:eastAsia="宋体" w:hAnsi="宋体" w:cs="宋体" w:hint="eastAsia"/>
+          <w:sz w:val="30"/>
+          <w:szCs w:val="30"/>
+        </w:rPr>
+        <w:t>1、我的记录中，确有发自我内心的为生命逝去的个人悲伤。如果看到那么多的死亡而无动于衷，人性何在？但我不想让这种悲伤影响到大家，所以我几乎没有展开描述悲惨的死亡过程；</w:t>
+      </w:r>
+    </w:p>
+    <w:p>
+      <w:pPr>
+        <w:ind w:firstLineChars="200" w:firstLine="600"/>
+        <w:rPr>
+          <w:rFonts w:ascii="宋体" w:eastAsia="宋体" w:hAnsi="宋体" w:cs="宋体" w:hint="eastAsia"/>
+          <w:sz w:val="30"/>
+          <w:szCs w:val="30"/>
+        </w:rPr>
+      </w:pPr>
+      <w:r>
+        <w:rPr>
+          <w:rFonts w:ascii="宋体" w:eastAsia="宋体" w:hAnsi="宋体" w:cs="宋体" w:hint="eastAsia"/>
+          <w:sz w:val="30"/>
+          <w:szCs w:val="30"/>
+        </w:rPr>
+        <w:lastRenderedPageBreak/>
+        <w:t>2、政府早期的失误，我有过不少批评。但我大量的文字是在鼓励人们，并告诉大家要保持信心，给政府以信任。在全国人民支持下，我们很快会度过难关。对于后期疫情的控制得力，我亦照样实录，多次称道。只要稍微完整地读过我的文字，都不难看到这些内容。</w:t>
+      </w:r>
+    </w:p>
+    <w:p>
+      <w:pPr>
+        <w:ind w:firstLineChars="200" w:firstLine="600"/>
+        <w:rPr>
+          <w:rFonts w:ascii="宋体" w:eastAsia="宋体" w:hAnsi="宋体" w:cs="宋体" w:hint="eastAsia"/>
+          <w:sz w:val="30"/>
+          <w:szCs w:val="30"/>
+        </w:rPr>
+      </w:pPr>
+      <w:r>
+        <w:rPr>
+          <w:rFonts w:ascii="宋体" w:eastAsia="宋体" w:hAnsi="宋体" w:cs="宋体" w:hint="eastAsia"/>
+          <w:sz w:val="30"/>
+          <w:szCs w:val="30"/>
+        </w:rPr>
+        <w:t>（注：昨晚看电视去了，居然忘记发微博。今天补发。所有的“关于”，是我的一份备忘录。如果今后有机会在国内出版《武汉日记》，它将作为附录，一并保留。）</w:t>
+      </w:r>
+    </w:p>
+    <w:p>
+      <w:pPr>
+        <w:rPr>
+          <w:rFonts w:ascii="宋体" w:eastAsia="宋体" w:hAnsi="宋体" w:cs="宋体" w:hint="eastAsia"/>
           <w:sz w:val="30"/>
           <w:szCs w:val="30"/>
         </w:rPr>
@@ -3031,30 +3659,105 @@
           <w:szCs w:val="44"/>
         </w:rPr>
       </w:pPr>
-      <w:bookmarkStart w:id="10" w:name="_Toc39218389"/>
-      <w:r>
-        <w:rPr>
-          <w:rFonts w:ascii="宋体" w:eastAsia="宋体" w:hAnsi="宋体" w:cs="宋体"/>
+      <w:bookmarkStart w:id="11" w:name="_Toc39387482"/>
+      <w:r>
+        <w:rPr>
+          <w:rFonts w:ascii="宋体" w:eastAsia="宋体" w:hAnsi="宋体" w:cs="宋体" w:hint="eastAsia"/>
           <w:b/>
           <w:bCs/>
           <w:sz w:val="44"/>
           <w:szCs w:val="44"/>
         </w:rPr>
-        <w:t>情如风雪无常，却是一动即</w:t>
-      </w:r>
-      <w:proofErr w:type="gramStart"/>
-      <w:r>
-        <w:rPr>
-          <w:rFonts w:ascii="宋体" w:eastAsia="宋体" w:hAnsi="宋体" w:cs="宋体"/>
+        <w:t>关于：</w:t>
+      </w:r>
+      <w:r>
+        <w:rPr>
+          <w:rFonts w:ascii="宋体" w:eastAsia="宋体" w:hAnsi="宋体" w:cs="宋体" w:hint="eastAsia"/>
           <w:b/>
           <w:bCs/>
           <w:sz w:val="44"/>
           <w:szCs w:val="44"/>
         </w:rPr>
-        <w:t>殇</w:t>
+        <w:t>五</w:t>
+      </w:r>
+      <w:bookmarkEnd w:id="11"/>
+    </w:p>
+    <w:p>
+      <w:pPr>
+        <w:jc w:val="right"/>
+        <w:rPr>
+          <w:rFonts w:ascii="宋体" w:eastAsia="宋体" w:hAnsi="宋体" w:cs="宋体"/>
+          <w:sz w:val="30"/>
+          <w:szCs w:val="30"/>
+        </w:rPr>
+      </w:pPr>
+      <w:r>
+        <w:rPr>
+          <w:rFonts w:ascii="宋体" w:eastAsia="宋体" w:hAnsi="宋体" w:cs="宋体" w:hint="eastAsia"/>
+          <w:sz w:val="30"/>
+          <w:szCs w:val="30"/>
+        </w:rPr>
+        <w:t xml:space="preserve">原创： </w:t>
+      </w:r>
+      <w:r>
+        <w:rPr>
+          <w:rFonts w:ascii="宋体" w:eastAsia="宋体" w:hAnsi="宋体" w:cs="宋体" w:hint="eastAsia"/>
+          <w:sz w:val="30"/>
+          <w:szCs w:val="30"/>
+        </w:rPr>
+        <w:t>方</w:t>
+      </w:r>
+      <w:proofErr w:type="gramStart"/>
+      <w:r>
+        <w:rPr>
+          <w:rFonts w:ascii="宋体" w:eastAsia="宋体" w:hAnsi="宋体" w:cs="宋体" w:hint="eastAsia"/>
+          <w:sz w:val="30"/>
+          <w:szCs w:val="30"/>
+        </w:rPr>
+        <w:t>方</w:t>
       </w:r>
       <w:proofErr w:type="gramEnd"/>
       <w:r>
+        <w:rPr>
+          <w:rFonts w:ascii="宋体" w:eastAsia="宋体" w:hAnsi="宋体" w:cs="宋体" w:hint="eastAsia"/>
+          <w:sz w:val="30"/>
+          <w:szCs w:val="30"/>
+        </w:rPr>
+        <w:t xml:space="preserve">  2020.5.</w:t>
+      </w:r>
+      <w:proofErr w:type="gramStart"/>
+      <w:r>
+        <w:rPr>
+          <w:rFonts w:ascii="宋体" w:eastAsia="宋体" w:hAnsi="宋体" w:cs="宋体" w:hint="eastAsia"/>
+          <w:sz w:val="30"/>
+          <w:szCs w:val="30"/>
+        </w:rPr>
+        <w:t>x</w:t>
+      </w:r>
+      <w:proofErr w:type="gramEnd"/>
+    </w:p>
+    <w:p>
+      <w:pPr>
+        <w:rPr>
+          <w:rFonts w:ascii="宋体" w:eastAsia="宋体" w:hAnsi="宋体" w:cs="宋体"/>
+          <w:sz w:val="30"/>
+          <w:szCs w:val="30"/>
+        </w:rPr>
+      </w:pPr>
+    </w:p>
+    <w:p>
+      <w:pPr>
+        <w:rPr>
+          <w:rFonts w:ascii="宋体" w:eastAsia="宋体" w:hAnsi="宋体" w:cs="宋体"/>
+          <w:sz w:val="30"/>
+          <w:szCs w:val="30"/>
+        </w:rPr>
+      </w:pPr>
+    </w:p>
+    <w:p>
+      <w:pPr>
+        <w:jc w:val="center"/>
+        <w:outlineLvl w:val="0"/>
         <w:rPr>
           <w:rFonts w:ascii="宋体" w:eastAsia="宋体" w:hAnsi="宋体" w:cs="宋体"/>
           <w:b/>
@@ -3062,9 +3765,41 @@
           <w:sz w:val="44"/>
           <w:szCs w:val="44"/>
         </w:rPr>
+      </w:pPr>
+      <w:bookmarkStart w:id="12" w:name="_Toc39387483"/>
+      <w:r>
+        <w:rPr>
+          <w:rFonts w:ascii="宋体" w:eastAsia="宋体" w:hAnsi="宋体" w:cs="宋体"/>
+          <w:b/>
+          <w:bCs/>
+          <w:sz w:val="44"/>
+          <w:szCs w:val="44"/>
+        </w:rPr>
+        <w:t>情如风雪无常，却是一动即</w:t>
+      </w:r>
+      <w:proofErr w:type="gramStart"/>
+      <w:r>
+        <w:rPr>
+          <w:rFonts w:ascii="宋体" w:eastAsia="宋体" w:hAnsi="宋体" w:cs="宋体"/>
+          <w:b/>
+          <w:bCs/>
+          <w:sz w:val="44"/>
+          <w:szCs w:val="44"/>
+        </w:rPr>
+        <w:t>殇</w:t>
+      </w:r>
+      <w:proofErr w:type="gramEnd"/>
+      <w:r>
+        <w:rPr>
+          <w:rFonts w:ascii="宋体" w:eastAsia="宋体" w:hAnsi="宋体" w:cs="宋体"/>
+          <w:b/>
+          <w:bCs/>
+          <w:sz w:val="44"/>
+          <w:szCs w:val="44"/>
+        </w:rPr>
         <w:t>。</w:t>
       </w:r>
-      <w:bookmarkEnd w:id="10"/>
+      <w:bookmarkEnd w:id="12"/>
     </w:p>
     <w:sectPr>
       <w:pgSz w:w="11906" w:h="16838"/>
@@ -3848,529 +4583,6 @@
 </w:styles>
 </file>
 
-<file path=word/glossary/document.xml><?xml version="1.0" encoding="utf-8"?>
-<w:glossaryDocument xmlns:wpc="http://schemas.microsoft.com/office/word/2010/wordprocessingCanvas" xmlns:mc="http://schemas.openxmlformats.org/markup-compatibility/2006" xmlns:o="urn:schemas-microsoft-com:office:office" xmlns:r="http://schemas.openxmlformats.org/officeDocument/2006/relationships" xmlns:m="http://schemas.openxmlformats.org/officeDocument/2006/math" xmlns:v="urn:schemas-microsoft-com:vml" xmlns:wp14="http://schemas.microsoft.com/office/word/2010/wordprocessingDrawing" xmlns:wp="http://schemas.openxmlformats.org/drawingml/2006/wordprocessingDrawing" xmlns:w10="urn:schemas-microsoft-com:office:word" xmlns:w="http://schemas.openxmlformats.org/wordprocessingml/2006/main" xmlns:w14="http://schemas.microsoft.com/office/word/2010/wordml" xmlns:wpg="http://schemas.microsoft.com/office/word/2010/wordprocessingGroup" xmlns:wpi="http://schemas.microsoft.com/office/word/2010/wordprocessingInk" xmlns:wne="http://schemas.microsoft.com/office/word/2006/wordml" xmlns:wps="http://schemas.microsoft.com/office/word/2010/wordprocessingShape" mc:Ignorable="w14 wp14"/>
-</file>
-
-<file path=word/glossary/fontTable.xml><?xml version="1.0" encoding="utf-8"?>
-<w:fonts xmlns:mc="http://schemas.openxmlformats.org/markup-compatibility/2006" xmlns:r="http://schemas.openxmlformats.org/officeDocument/2006/relationships" xmlns:w="http://schemas.openxmlformats.org/wordprocessingml/2006/main" xmlns:w14="http://schemas.microsoft.com/office/word/2010/wordml" mc:Ignorable="w14">
-  <w:font w:name="Calibri">
-    <w:panose1 w:val="020F0502020204030204"/>
-    <w:charset w:val="00"/>
-    <w:family w:val="swiss"/>
-    <w:pitch w:val="variable"/>
-    <w:sig w:usb0="E00002FF" w:usb1="4000ACFF" w:usb2="00000001" w:usb3="00000000" w:csb0="0000019F" w:csb1="00000000"/>
-  </w:font>
-  <w:font w:name="宋体">
-    <w:altName w:val="SimSun"/>
-    <w:panose1 w:val="02010600030101010101"/>
-    <w:charset w:val="86"/>
-    <w:family w:val="auto"/>
-    <w:pitch w:val="variable"/>
-    <w:sig w:usb0="00000003" w:usb1="288F0000" w:usb2="00000016" w:usb3="00000000" w:csb0="00040001" w:csb1="00000000"/>
-  </w:font>
-  <w:font w:name="Times New Roman">
-    <w:panose1 w:val="02020603050405020304"/>
-    <w:charset w:val="00"/>
-    <w:family w:val="roman"/>
-    <w:pitch w:val="variable"/>
-    <w:sig w:usb0="E0002AFF" w:usb1="C0007841" w:usb2="00000009" w:usb3="00000000" w:csb0="000001FF" w:csb1="00000000"/>
-  </w:font>
-  <w:font w:name="Cambria">
-    <w:panose1 w:val="02040503050406030204"/>
-    <w:charset w:val="00"/>
-    <w:family w:val="roman"/>
-    <w:pitch w:val="variable"/>
-    <w:sig w:usb0="E00002FF" w:usb1="400004FF" w:usb2="00000000" w:usb3="00000000" w:csb0="0000019F" w:csb1="00000000"/>
-  </w:font>
-</w:fonts>
-</file>
-
-<file path=word/glossary/settings.xml><?xml version="1.0" encoding="utf-8"?>
-<w:settings xmlns:mc="http://schemas.openxmlformats.org/markup-compatibility/2006" xmlns:o="urn:schemas-microsoft-com:office:office" xmlns:r="http://schemas.openxmlformats.org/officeDocument/2006/relationships" xmlns:m="http://schemas.openxmlformats.org/officeDocument/2006/math" xmlns:v="urn:schemas-microsoft-com:vml" xmlns:w10="urn:schemas-microsoft-com:office:word" xmlns:w="http://schemas.openxmlformats.org/wordprocessingml/2006/main" xmlns:w14="http://schemas.microsoft.com/office/word/2010/wordml" xmlns:sl="http://schemas.openxmlformats.org/schemaLibrary/2006/main" mc:Ignorable="w14">
-  <w:view w:val="normal"/>
-  <w:bordersDoNotSurroundHeader/>
-  <w:bordersDoNotSurroundFooter/>
-  <w:defaultTabStop w:val="420"/>
-  <w:drawingGridVerticalSpacing w:val="156"/>
-  <w:displayHorizontalDrawingGridEvery w:val="0"/>
-  <w:displayVerticalDrawingGridEvery w:val="2"/>
-  <w:characterSpacingControl w:val="compressPunctuation"/>
-  <w:compat>
-    <w:spaceForUL/>
-    <w:balanceSingleByteDoubleByteWidth/>
-    <w:doNotLeaveBackslashAlone/>
-    <w:ulTrailSpace/>
-    <w:doNotExpandShiftReturn/>
-    <w:adjustLineHeightInTable/>
-    <w:useFELayout/>
-    <w:compatSetting w:name="compatibilityMode" w:uri="http://schemas.microsoft.com/office/word" w:val="14"/>
-    <w:compatSetting w:name="overrideTableStyleFontSizeAndJustification" w:uri="http://schemas.microsoft.com/office/word" w:val="1"/>
-    <w:compatSetting w:name="enableOpenTypeFeatures" w:uri="http://schemas.microsoft.com/office/word" w:val="1"/>
-    <w:compatSetting w:name="doNotFlipMirrorIndents" w:uri="http://schemas.microsoft.com/office/word" w:val="1"/>
-  </w:compat>
-  <w:rsids>
-    <w:rsidRoot w:val="0018660D"/>
-    <w:rsid w:val="0018660D"/>
-    <w:rsid w:val="005E7F0B"/>
-  </w:rsids>
-  <m:mathPr>
-    <m:mathFont m:val="Cambria Math"/>
-    <m:brkBin m:val="before"/>
-    <m:brkBinSub m:val="--"/>
-    <m:smallFrac m:val="0"/>
-    <m:dispDef/>
-    <m:lMargin m:val="0"/>
-    <m:rMargin m:val="0"/>
-    <m:defJc m:val="centerGroup"/>
-    <m:wrapIndent m:val="1440"/>
-    <m:intLim m:val="subSup"/>
-    <m:naryLim m:val="undOvr"/>
-  </m:mathPr>
-  <w:themeFontLang w:val="en-US" w:eastAsia="zh-CN"/>
-  <w:clrSchemeMapping w:bg1="light1" w:t1="dark1" w:bg2="light2" w:t2="dark2" w:accent1="accent1" w:accent2="accent2" w:accent3="accent3" w:accent4="accent4" w:accent5="accent5" w:accent6="accent6" w:hyperlink="hyperlink" w:followedHyperlink="followedHyperlink"/>
-  <w:decimalSymbol w:val="."/>
-  <w:listSeparator w:val=","/>
-</w:settings>
-</file>
-
-<file path=word/glossary/styles.xml><?xml version="1.0" encoding="utf-8"?>
-<w:styles xmlns:mc="http://schemas.openxmlformats.org/markup-compatibility/2006" xmlns:r="http://schemas.openxmlformats.org/officeDocument/2006/relationships" xmlns:w="http://schemas.openxmlformats.org/wordprocessingml/2006/main" xmlns:w14="http://schemas.microsoft.com/office/word/2010/wordml" mc:Ignorable="w14">
-  <w:docDefaults>
-    <w:rPrDefault>
-      <w:rPr>
-        <w:rFonts w:asciiTheme="minorHAnsi" w:eastAsiaTheme="minorEastAsia" w:hAnsiTheme="minorHAnsi" w:cstheme="minorBidi"/>
-        <w:kern w:val="2"/>
-        <w:sz w:val="21"/>
-        <w:szCs w:val="22"/>
-        <w:lang w:val="en-US" w:eastAsia="zh-CN" w:bidi="ar-SA"/>
-      </w:rPr>
-    </w:rPrDefault>
-    <w:pPrDefault/>
-  </w:docDefaults>
-  <w:latentStyles w:defLockedState="0" w:defUIPriority="99" w:defSemiHidden="1" w:defUnhideWhenUsed="1" w:defQFormat="0" w:count="267">
-    <w:lsdException w:name="Normal" w:semiHidden="0" w:uiPriority="0" w:unhideWhenUsed="0" w:qFormat="1"/>
-    <w:lsdException w:name="heading 1" w:semiHidden="0" w:uiPriority="9" w:unhideWhenUsed="0" w:qFormat="1"/>
-    <w:lsdException w:name="heading 2" w:uiPriority="9" w:qFormat="1"/>
-    <w:lsdException w:name="heading 3" w:uiPriority="9" w:qFormat="1"/>
-    <w:lsdException w:name="heading 4" w:uiPriority="9" w:qFormat="1"/>
-    <w:lsdException w:name="heading 5" w:uiPriority="9" w:qFormat="1"/>
-    <w:lsdException w:name="heading 6" w:uiPriority="9" w:qFormat="1"/>
-    <w:lsdException w:name="heading 7" w:uiPriority="9" w:qFormat="1"/>
-    <w:lsdException w:name="heading 8" w:uiPriority="9" w:qFormat="1"/>
-    <w:lsdException w:name="heading 9" w:uiPriority="9" w:qFormat="1"/>
-    <w:lsdException w:name="toc 1" w:uiPriority="39"/>
-    <w:lsdException w:name="toc 2" w:uiPriority="39"/>
-    <w:lsdException w:name="toc 3" w:uiPriority="39"/>
-    <w:lsdException w:name="toc 4" w:uiPriority="39"/>
-    <w:lsdException w:name="toc 5" w:uiPriority="39"/>
-    <w:lsdException w:name="toc 6" w:uiPriority="39"/>
-    <w:lsdException w:name="toc 7" w:uiPriority="39"/>
-    <w:lsdException w:name="toc 8" w:uiPriority="39"/>
-    <w:lsdException w:name="toc 9" w:uiPriority="39"/>
-    <w:lsdException w:name="caption" w:uiPriority="35" w:qFormat="1"/>
-    <w:lsdException w:name="Title" w:semiHidden="0" w:uiPriority="10" w:unhideWhenUsed="0" w:qFormat="1"/>
-    <w:lsdException w:name="Default Paragraph Font" w:uiPriority="1"/>
-    <w:lsdException w:name="Subtitle" w:semiHidden="0" w:uiPriority="11" w:unhideWhenUsed="0" w:qFormat="1"/>
-    <w:lsdException w:name="Strong" w:semiHidden="0" w:uiPriority="22" w:unhideWhenUsed="0" w:qFormat="1"/>
-    <w:lsdException w:name="Emphasis" w:semiHidden="0" w:uiPriority="20" w:unhideWhenUsed="0" w:qFormat="1"/>
-    <w:lsdException w:name="Table Grid" w:semiHidden="0" w:uiPriority="59" w:unhideWhenUsed="0"/>
-    <w:lsdException w:name="Placeholder Text" w:unhideWhenUsed="0"/>
-    <w:lsdException w:name="No Spacing" w:semiHidden="0" w:uiPriority="1" w:unhideWhenUsed="0" w:qFormat="1"/>
-    <w:lsdException w:name="Light Shading" w:semiHidden="0" w:uiPriority="60" w:unhideWhenUsed="0"/>
-    <w:lsdException w:name="Light List" w:semiHidden="0" w:uiPriority="61" w:unhideWhenUsed="0"/>
-    <w:lsdException w:name="Light Grid" w:semiHidden="0" w:uiPriority="62" w:unhideWhenUsed="0"/>
-    <w:lsdException w:name="Medium Shading 1" w:semiHidden="0" w:uiPriority="63" w:unhideWhenUsed="0"/>
-    <w:lsdException w:name="Medium Shading 2" w:semiHidden="0" w:uiPriority="64" w:unhideWhenUsed="0"/>
-    <w:lsdException w:name="Medium List 1" w:semiHidden="0" w:uiPriority="65" w:unhideWhenUsed="0"/>
-    <w:lsdException w:name="Medium List 2" w:semiHidden="0" w:uiPriority="66" w:unhideWhenUsed="0"/>
-    <w:lsdException w:name="Medium Grid 1" w:semiHidden="0" w:uiPriority="67" w:unhideWhenUsed="0"/>
-    <w:lsdException w:name="Medium Grid 2" w:semiHidden="0" w:uiPriority="68" w:unhideWhenUsed="0"/>
-    <w:lsdException w:name="Medium Grid 3" w:semiHidden="0" w:uiPriority="69" w:unhideWhenUsed="0"/>
-    <w:lsdException w:name="Dark List" w:semiHidden="0" w:uiPriority="70" w:unhideWhenUsed="0"/>
-    <w:lsdException w:name="Colorful Shading" w:semiHidden="0" w:uiPriority="71" w:unhideWhenUsed="0"/>
-    <w:lsdException w:name="Colorful List" w:semiHidden="0" w:uiPriority="72" w:unhideWhenUsed="0"/>
-    <w:lsdException w:name="Colorful Grid" w:semiHidden="0" w:uiPriority="73" w:unhideWhenUsed="0"/>
-    <w:lsdException w:name="Light Shading Accent 1" w:semiHidden="0" w:uiPriority="60" w:unhideWhenUsed="0"/>
-    <w:lsdException w:name="Light List Accent 1" w:semiHidden="0" w:uiPriority="61" w:unhideWhenUsed="0"/>
-    <w:lsdException w:name="Light Grid Accent 1" w:semiHidden="0" w:uiPriority="62" w:unhideWhenUsed="0"/>
-    <w:lsdException w:name="Medium Shading 1 Accent 1" w:semiHidden="0" w:uiPriority="63" w:unhideWhenUsed="0"/>
-    <w:lsdException w:name="Medium Shading 2 Accent 1" w:semiHidden="0" w:uiPriority="64" w:unhideWhenUsed="0"/>
-    <w:lsdException w:name="Medium List 1 Accent 1" w:semiHidden="0" w:uiPriority="65" w:unhideWhenUsed="0"/>
-    <w:lsdException w:name="Revision" w:unhideWhenUsed="0"/>
-    <w:lsdException w:name="List Paragraph" w:semiHidden="0" w:uiPriority="34" w:unhideWhenUsed="0" w:qFormat="1"/>
-    <w:lsdException w:name="Quote" w:semiHidden="0" w:uiPriority="29" w:unhideWhenUsed="0" w:qFormat="1"/>
-    <w:lsdException w:name="Intense Quote" w:semiHidden="0" w:uiPriority="30" w:unhideWhenUsed="0" w:qFormat="1"/>
-    <w:lsdException w:name="Medium List 2 Accent 1" w:semiHidden="0" w:uiPriority="66" w:unhideWhenUsed="0"/>
-    <w:lsdException w:name="Medium Grid 1 Accent 1" w:semiHidden="0" w:uiPriority="67" w:unhideWhenUsed="0"/>
-    <w:lsdException w:name="Medium Grid 2 Accent 1" w:semiHidden="0" w:uiPriority="68" w:unhideWhenUsed="0"/>
-    <w:lsdException w:name="Medium Grid 3 Accent 1" w:semiHidden="0" w:uiPriority="69" w:unhideWhenUsed="0"/>
-    <w:lsdException w:name="Dark List Accent 1" w:semiHidden="0" w:uiPriority="70" w:unhideWhenUsed="0"/>
-    <w:lsdException w:name="Colorful Shading Accent 1" w:semiHidden="0" w:uiPriority="71" w:unhideWhenUsed="0"/>
-    <w:lsdException w:name="Colorful List Accent 1" w:semiHidden="0" w:uiPriority="72" w:unhideWhenUsed="0"/>
-    <w:lsdException w:name="Colorful Grid Accent 1" w:semiHidden="0" w:uiPriority="73" w:unhideWhenUsed="0"/>
-    <w:lsdException w:name="Light Shading Accent 2" w:semiHidden="0" w:uiPriority="60" w:unhideWhenUsed="0"/>
-    <w:lsdException w:name="Light List Accent 2" w:semiHidden="0" w:uiPriority="61" w:unhideWhenUsed="0"/>
-    <w:lsdException w:name="Light Grid Accent 2" w:semiHidden="0" w:uiPriority="62" w:unhideWhenUsed="0"/>
-    <w:lsdException w:name="Medium Shading 1 Accent 2" w:semiHidden="0" w:uiPriority="63" w:unhideWhenUsed="0"/>
-    <w:lsdException w:name="Medium Shading 2 Accent 2" w:semiHidden="0" w:uiPriority="64" w:unhideWhenUsed="0"/>
-    <w:lsdException w:name="Medium List 1 Accent 2" w:semiHidden="0" w:uiPriority="65" w:unhideWhenUsed="0"/>
-    <w:lsdException w:name="Medium List 2 Accent 2" w:semiHidden="0" w:uiPriority="66" w:unhideWhenUsed="0"/>
-    <w:lsdException w:name="Medium Grid 1 Accent 2" w:semiHidden="0" w:uiPriority="67" w:unhideWhenUsed="0"/>
-    <w:lsdException w:name="Medium Grid 2 Accent 2" w:semiHidden="0" w:uiPriority="68" w:unhideWhenUsed="0"/>
-    <w:lsdException w:name="Medium Grid 3 Accent 2" w:semiHidden="0" w:uiPriority="69" w:unhideWhenUsed="0"/>
-    <w:lsdException w:name="Dark List Accent 2" w:semiHidden="0" w:uiPriority="70" w:unhideWhenUsed="0"/>
-    <w:lsdException w:name="Colorful Shading Accent 2" w:semiHidden="0" w:uiPriority="71" w:unhideWhenUsed="0"/>
-    <w:lsdException w:name="Colorful List Accent 2" w:semiHidden="0" w:uiPriority="72" w:unhideWhenUsed="0"/>
-    <w:lsdException w:name="Colorful Grid Accent 2" w:semiHidden="0" w:uiPriority="73" w:unhideWhenUsed="0"/>
-    <w:lsdException w:name="Light Shading Accent 3" w:semiHidden="0" w:uiPriority="60" w:unhideWhenUsed="0"/>
-    <w:lsdException w:name="Light List Accent 3" w:semiHidden="0" w:uiPriority="61" w:unhideWhenUsed="0"/>
-    <w:lsdException w:name="Light Grid Accent 3" w:semiHidden="0" w:uiPriority="62" w:unhideWhenUsed="0"/>
-    <w:lsdException w:name="Medium Shading 1 Accent 3" w:semiHidden="0" w:uiPriority="63" w:unhideWhenUsed="0"/>
-    <w:lsdException w:name="Medium Shading 2 Accent 3" w:semiHidden="0" w:uiPriority="64" w:unhideWhenUsed="0"/>
-    <w:lsdException w:name="Medium List 1 Accent 3" w:semiHidden="0" w:uiPriority="65" w:unhideWhenUsed="0"/>
-    <w:lsdException w:name="Medium List 2 Accent 3" w:semiHidden="0" w:uiPriority="66" w:unhideWhenUsed="0"/>
-    <w:lsdException w:name="Medium Grid 1 Accent 3" w:semiHidden="0" w:uiPriority="67" w:unhideWhenUsed="0"/>
-    <w:lsdException w:name="Medium Grid 2 Accent 3" w:semiHidden="0" w:uiPriority="68" w:unhideWhenUsed="0"/>
-    <w:lsdException w:name="Medium Grid 3 Accent 3" w:semiHidden="0" w:uiPriority="69" w:unhideWhenUsed="0"/>
-    <w:lsdException w:name="Dark List Accent 3" w:semiHidden="0" w:uiPriority="70" w:unhideWhenUsed="0"/>
-    <w:lsdException w:name="Colorful Shading Accent 3" w:semiHidden="0" w:uiPriority="71" w:unhideWhenUsed="0"/>
-    <w:lsdException w:name="Colorful List Accent 3" w:semiHidden="0" w:uiPriority="72" w:unhideWhenUsed="0"/>
-    <w:lsdException w:name="Colorful Grid Accent 3" w:semiHidden="0" w:uiPriority="73" w:unhideWhenUsed="0"/>
-    <w:lsdException w:name="Light Shading Accent 4" w:semiHidden="0" w:uiPriority="60" w:unhideWhenUsed="0"/>
-    <w:lsdException w:name="Light List Accent 4" w:semiHidden="0" w:uiPriority="61" w:unhideWhenUsed="0"/>
-    <w:lsdException w:name="Light Grid Accent 4" w:semiHidden="0" w:uiPriority="62" w:unhideWhenUsed="0"/>
-    <w:lsdException w:name="Medium Shading 1 Accent 4" w:semiHidden="0" w:uiPriority="63" w:unhideWhenUsed="0"/>
-    <w:lsdException w:name="Medium Shading 2 Accent 4" w:semiHidden="0" w:uiPriority="64" w:unhideWhenUsed="0"/>
-    <w:lsdException w:name="Medium List 1 Accent 4" w:semiHidden="0" w:uiPriority="65" w:unhideWhenUsed="0"/>
-    <w:lsdException w:name="Medium List 2 Accent 4" w:semiHidden="0" w:uiPriority="66" w:unhideWhenUsed="0"/>
-    <w:lsdException w:name="Medium Grid 1 Accent 4" w:semiHidden="0" w:uiPriority="67" w:unhideWhenUsed="0"/>
-    <w:lsdException w:name="Medium Grid 2 Accent 4" w:semiHidden="0" w:uiPriority="68" w:unhideWhenUsed="0"/>
-    <w:lsdException w:name="Medium Grid 3 Accent 4" w:semiHidden="0" w:uiPriority="69" w:unhideWhenUsed="0"/>
-    <w:lsdException w:name="Dark List Accent 4" w:semiHidden="0" w:uiPriority="70" w:unhideWhenUsed="0"/>
-    <w:lsdException w:name="Colorful Shading Accent 4" w:semiHidden="0" w:uiPriority="71" w:unhideWhenUsed="0"/>
-    <w:lsdException w:name="Colorful List Accent 4" w:semiHidden="0" w:uiPriority="72" w:unhideWhenUsed="0"/>
-    <w:lsdException w:name="Colorful Grid Accent 4" w:semiHidden="0" w:uiPriority="73" w:unhideWhenUsed="0"/>
-    <w:lsdException w:name="Light Shading Accent 5" w:semiHidden="0" w:uiPriority="60" w:unhideWhenUsed="0"/>
-    <w:lsdException w:name="Light List Accent 5" w:semiHidden="0" w:uiPriority="61" w:unhideWhenUsed="0"/>
-    <w:lsdException w:name="Light Grid Accent 5" w:semiHidden="0" w:uiPriority="62" w:unhideWhenUsed="0"/>
-    <w:lsdException w:name="Medium Shading 1 Accent 5" w:semiHidden="0" w:uiPriority="63" w:unhideWhenUsed="0"/>
-    <w:lsdException w:name="Medium Shading 2 Accent 5" w:semiHidden="0" w:uiPriority="64" w:unhideWhenUsed="0"/>
-    <w:lsdException w:name="Medium List 1 Accent 5" w:semiHidden="0" w:uiPriority="65" w:unhideWhenUsed="0"/>
-    <w:lsdException w:name="Medium List 2 Accent 5" w:semiHidden="0" w:uiPriority="66" w:unhideWhenUsed="0"/>
-    <w:lsdException w:name="Medium Grid 1 Accent 5" w:semiHidden="0" w:uiPriority="67" w:unhideWhenUsed="0"/>
-    <w:lsdException w:name="Medium Grid 2 Accent 5" w:semiHidden="0" w:uiPriority="68" w:unhideWhenUsed="0"/>
-    <w:lsdException w:name="Medium Grid 3 Accent 5" w:semiHidden="0" w:uiPriority="69" w:unhideWhenUsed="0"/>
-    <w:lsdException w:name="Dark List Accent 5" w:semiHidden="0" w:uiPriority="70" w:unhideWhenUsed="0"/>
-    <w:lsdException w:name="Colorful Shading Accent 5" w:semiHidden="0" w:uiPriority="71" w:unhideWhenUsed="0"/>
-    <w:lsdException w:name="Colorful List Accent 5" w:semiHidden="0" w:uiPriority="72" w:unhideWhenUsed="0"/>
-    <w:lsdException w:name="Colorful Grid Accent 5" w:semiHidden="0" w:uiPriority="73" w:unhideWhenUsed="0"/>
-    <w:lsdException w:name="Light Shading Accent 6" w:semiHidden="0" w:uiPriority="60" w:unhideWhenUsed="0"/>
-    <w:lsdException w:name="Light List Accent 6" w:semiHidden="0" w:uiPriority="61" w:unhideWhenUsed="0"/>
-    <w:lsdException w:name="Light Grid Accent 6" w:semiHidden="0" w:uiPriority="62" w:unhideWhenUsed="0"/>
-    <w:lsdException w:name="Medium Shading 1 Accent 6" w:semiHidden="0" w:uiPriority="63" w:unhideWhenUsed="0"/>
-    <w:lsdException w:name="Medium Shading 2 Accent 6" w:semiHidden="0" w:uiPriority="64" w:unhideWhenUsed="0"/>
-    <w:lsdException w:name="Medium List 1 Accent 6" w:semiHidden="0" w:uiPriority="65" w:unhideWhenUsed="0"/>
-    <w:lsdException w:name="Medium List 2 Accent 6" w:semiHidden="0" w:uiPriority="66" w:unhideWhenUsed="0"/>
-    <w:lsdException w:name="Medium Grid 1 Accent 6" w:semiHidden="0" w:uiPriority="67" w:unhideWhenUsed="0"/>
-    <w:lsdException w:name="Medium Grid 2 Accent 6" w:semiHidden="0" w:uiPriority="68" w:unhideWhenUsed="0"/>
-    <w:lsdException w:name="Medium Grid 3 Accent 6" w:semiHidden="0" w:uiPriority="69" w:unhideWhenUsed="0"/>
-    <w:lsdException w:name="Dark List Accent 6" w:semiHidden="0" w:uiPriority="70" w:unhideWhenUsed="0"/>
-    <w:lsdException w:name="Colorful Shading Accent 6" w:semiHidden="0" w:uiPriority="71" w:unhideWhenUsed="0"/>
-    <w:lsdException w:name="Colorful List Accent 6" w:semiHidden="0" w:uiPriority="72" w:unhideWhenUsed="0"/>
-    <w:lsdException w:name="Colorful Grid Accent 6" w:semiHidden="0" w:uiPriority="73" w:unhideWhenUsed="0"/>
-    <w:lsdException w:name="Subtle Emphasis" w:semiHidden="0" w:uiPriority="19" w:unhideWhenUsed="0" w:qFormat="1"/>
-    <w:lsdException w:name="Intense Emphasis" w:semiHidden="0" w:uiPriority="21" w:unhideWhenUsed="0" w:qFormat="1"/>
-    <w:lsdException w:name="Subtle Reference" w:semiHidden="0" w:uiPriority="31" w:unhideWhenUsed="0" w:qFormat="1"/>
-    <w:lsdException w:name="Intense Reference" w:semiHidden="0" w:uiPriority="32" w:unhideWhenUsed="0" w:qFormat="1"/>
-    <w:lsdException w:name="Book Title" w:semiHidden="0" w:uiPriority="33" w:unhideWhenUsed="0" w:qFormat="1"/>
-    <w:lsdException w:name="Bibliography" w:uiPriority="37"/>
-    <w:lsdException w:name="TOC Heading" w:uiPriority="39" w:qFormat="1"/>
-  </w:latentStyles>
-  <w:style w:type="paragraph" w:default="1" w:styleId="a">
-    <w:name w:val="Normal"/>
-    <w:qFormat/>
-    <w:pPr>
-      <w:widowControl w:val="0"/>
-      <w:jc w:val="both"/>
-    </w:pPr>
-  </w:style>
-  <w:style w:type="character" w:default="1" w:styleId="a0">
-    <w:name w:val="Default Paragraph Font"/>
-    <w:uiPriority w:val="1"/>
-    <w:semiHidden/>
-    <w:unhideWhenUsed/>
-  </w:style>
-  <w:style w:type="table" w:default="1" w:styleId="a1">
-    <w:name w:val="Normal Table"/>
-    <w:uiPriority w:val="99"/>
-    <w:semiHidden/>
-    <w:unhideWhenUsed/>
-    <w:tblPr>
-      <w:tblInd w:w="0" w:type="dxa"/>
-      <w:tblCellMar>
-        <w:top w:w="0" w:type="dxa"/>
-        <w:left w:w="108" w:type="dxa"/>
-        <w:bottom w:w="0" w:type="dxa"/>
-        <w:right w:w="108" w:type="dxa"/>
-      </w:tblCellMar>
-    </w:tblPr>
-  </w:style>
-  <w:style w:type="numbering" w:default="1" w:styleId="a2">
-    <w:name w:val="No List"/>
-    <w:uiPriority w:val="99"/>
-    <w:semiHidden/>
-    <w:unhideWhenUsed/>
-  </w:style>
-  <w:style w:type="paragraph" w:customStyle="1" w:styleId="392D8398ABF748EAA8F19EB6311A2D32">
-    <w:name w:val="392D8398ABF748EAA8F19EB6311A2D32"/>
-    <w:rsid w:val="0018660D"/>
-    <w:pPr>
-      <w:widowControl w:val="0"/>
-      <w:jc w:val="both"/>
-    </w:pPr>
-  </w:style>
-  <w:style w:type="paragraph" w:customStyle="1" w:styleId="8575E9BAA2B042A18CDE14809E94CCE0">
-    <w:name w:val="8575E9BAA2B042A18CDE14809E94CCE0"/>
-    <w:rsid w:val="0018660D"/>
-    <w:pPr>
-      <w:widowControl w:val="0"/>
-      <w:jc w:val="both"/>
-    </w:pPr>
-  </w:style>
-  <w:style w:type="paragraph" w:customStyle="1" w:styleId="BF92F4AD7173499C9F6BE0A368DA0639">
-    <w:name w:val="BF92F4AD7173499C9F6BE0A368DA0639"/>
-    <w:rsid w:val="0018660D"/>
-    <w:pPr>
-      <w:widowControl w:val="0"/>
-      <w:jc w:val="both"/>
-    </w:pPr>
-  </w:style>
-</w:styles>
-</file>
-
-<file path=word/glossary/stylesWithEffects.xml><?xml version="1.0" encoding="utf-8"?>
-<w:styles xmlns:wpc="http://schemas.microsoft.com/office/word/2010/wordprocessingCanvas" xmlns:mc="http://schemas.openxmlformats.org/markup-compatibility/2006" xmlns:o="urn:schemas-microsoft-com:office:office" xmlns:r="http://schemas.openxmlformats.org/officeDocument/2006/relationships" xmlns:m="http://schemas.openxmlformats.org/officeDocument/2006/math" xmlns:v="urn:schemas-microsoft-com:vml" xmlns:wp14="http://schemas.microsoft.com/office/word/2010/wordprocessingDrawing" xmlns:wp="http://schemas.openxmlformats.org/drawingml/2006/wordprocessingDrawing" xmlns:w10="urn:schemas-microsoft-com:office:word" xmlns:w="http://schemas.openxmlformats.org/wordprocessingml/2006/main" xmlns:w14="http://schemas.microsoft.com/office/word/2010/wordml" xmlns:wpg="http://schemas.microsoft.com/office/word/2010/wordprocessingGroup" xmlns:wpi="http://schemas.microsoft.com/office/word/2010/wordprocessingInk" xmlns:wne="http://schemas.microsoft.com/office/word/2006/wordml" xmlns:wps="http://schemas.microsoft.com/office/word/2010/wordprocessingShape" mc:Ignorable="w14 wp14">
-  <w:docDefaults>
-    <w:rPrDefault>
-      <w:rPr>
-        <w:rFonts w:asciiTheme="minorHAnsi" w:eastAsiaTheme="minorEastAsia" w:hAnsiTheme="minorHAnsi" w:cstheme="minorBidi"/>
-        <w:kern w:val="2"/>
-        <w:sz w:val="21"/>
-        <w:szCs w:val="22"/>
-        <w:lang w:val="en-US" w:eastAsia="zh-CN" w:bidi="ar-SA"/>
-      </w:rPr>
-    </w:rPrDefault>
-    <w:pPrDefault/>
-  </w:docDefaults>
-  <w:latentStyles w:defLockedState="0" w:defUIPriority="99" w:defSemiHidden="1" w:defUnhideWhenUsed="1" w:defQFormat="0" w:count="267">
-    <w:lsdException w:name="Normal" w:semiHidden="0" w:uiPriority="0" w:unhideWhenUsed="0" w:qFormat="1"/>
-    <w:lsdException w:name="heading 1" w:semiHidden="0" w:uiPriority="9" w:unhideWhenUsed="0" w:qFormat="1"/>
-    <w:lsdException w:name="heading 2" w:uiPriority="9" w:qFormat="1"/>
-    <w:lsdException w:name="heading 3" w:uiPriority="9" w:qFormat="1"/>
-    <w:lsdException w:name="heading 4" w:uiPriority="9" w:qFormat="1"/>
-    <w:lsdException w:name="heading 5" w:uiPriority="9" w:qFormat="1"/>
-    <w:lsdException w:name="heading 6" w:uiPriority="9" w:qFormat="1"/>
-    <w:lsdException w:name="heading 7" w:uiPriority="9" w:qFormat="1"/>
-    <w:lsdException w:name="heading 8" w:uiPriority="9" w:qFormat="1"/>
-    <w:lsdException w:name="heading 9" w:uiPriority="9" w:qFormat="1"/>
-    <w:lsdException w:name="toc 1" w:uiPriority="39"/>
-    <w:lsdException w:name="toc 2" w:uiPriority="39"/>
-    <w:lsdException w:name="toc 3" w:uiPriority="39"/>
-    <w:lsdException w:name="toc 4" w:uiPriority="39"/>
-    <w:lsdException w:name="toc 5" w:uiPriority="39"/>
-    <w:lsdException w:name="toc 6" w:uiPriority="39"/>
-    <w:lsdException w:name="toc 7" w:uiPriority="39"/>
-    <w:lsdException w:name="toc 8" w:uiPriority="39"/>
-    <w:lsdException w:name="toc 9" w:uiPriority="39"/>
-    <w:lsdException w:name="caption" w:uiPriority="35" w:qFormat="1"/>
-    <w:lsdException w:name="Title" w:semiHidden="0" w:uiPriority="10" w:unhideWhenUsed="0" w:qFormat="1"/>
-    <w:lsdException w:name="Default Paragraph Font" w:uiPriority="1"/>
-    <w:lsdException w:name="Subtitle" w:semiHidden="0" w:uiPriority="11" w:unhideWhenUsed="0" w:qFormat="1"/>
-    <w:lsdException w:name="Strong" w:semiHidden="0" w:uiPriority="22" w:unhideWhenUsed="0" w:qFormat="1"/>
-    <w:lsdException w:name="Emphasis" w:semiHidden="0" w:uiPriority="20" w:unhideWhenUsed="0" w:qFormat="1"/>
-    <w:lsdException w:name="Table Grid" w:semiHidden="0" w:uiPriority="59" w:unhideWhenUsed="0"/>
-    <w:lsdException w:name="Placeholder Text" w:unhideWhenUsed="0"/>
-    <w:lsdException w:name="No Spacing" w:semiHidden="0" w:uiPriority="1" w:unhideWhenUsed="0" w:qFormat="1"/>
-    <w:lsdException w:name="Light Shading" w:semiHidden="0" w:uiPriority="60" w:unhideWhenUsed="0"/>
-    <w:lsdException w:name="Light List" w:semiHidden="0" w:uiPriority="61" w:unhideWhenUsed="0"/>
-    <w:lsdException w:name="Light Grid" w:semiHidden="0" w:uiPriority="62" w:unhideWhenUsed="0"/>
-    <w:lsdException w:name="Medium Shading 1" w:semiHidden="0" w:uiPriority="63" w:unhideWhenUsed="0"/>
-    <w:lsdException w:name="Medium Shading 2" w:semiHidden="0" w:uiPriority="64" w:unhideWhenUsed="0"/>
-    <w:lsdException w:name="Medium List 1" w:semiHidden="0" w:uiPriority="65" w:unhideWhenUsed="0"/>
-    <w:lsdException w:name="Medium List 2" w:semiHidden="0" w:uiPriority="66" w:unhideWhenUsed="0"/>
-    <w:lsdException w:name="Medium Grid 1" w:semiHidden="0" w:uiPriority="67" w:unhideWhenUsed="0"/>
-    <w:lsdException w:name="Medium Grid 2" w:semiHidden="0" w:uiPriority="68" w:unhideWhenUsed="0"/>
-    <w:lsdException w:name="Medium Grid 3" w:semiHidden="0" w:uiPriority="69" w:unhideWhenUsed="0"/>
-    <w:lsdException w:name="Dark List" w:semiHidden="0" w:uiPriority="70" w:unhideWhenUsed="0"/>
-    <w:lsdException w:name="Colorful Shading" w:semiHidden="0" w:uiPriority="71" w:unhideWhenUsed="0"/>
-    <w:lsdException w:name="Colorful List" w:semiHidden="0" w:uiPriority="72" w:unhideWhenUsed="0"/>
-    <w:lsdException w:name="Colorful Grid" w:semiHidden="0" w:uiPriority="73" w:unhideWhenUsed="0"/>
-    <w:lsdException w:name="Light Shading Accent 1" w:semiHidden="0" w:uiPriority="60" w:unhideWhenUsed="0"/>
-    <w:lsdException w:name="Light List Accent 1" w:semiHidden="0" w:uiPriority="61" w:unhideWhenUsed="0"/>
-    <w:lsdException w:name="Light Grid Accent 1" w:semiHidden="0" w:uiPriority="62" w:unhideWhenUsed="0"/>
-    <w:lsdException w:name="Medium Shading 1 Accent 1" w:semiHidden="0" w:uiPriority="63" w:unhideWhenUsed="0"/>
-    <w:lsdException w:name="Medium Shading 2 Accent 1" w:semiHidden="0" w:uiPriority="64" w:unhideWhenUsed="0"/>
-    <w:lsdException w:name="Medium List 1 Accent 1" w:semiHidden="0" w:uiPriority="65" w:unhideWhenUsed="0"/>
-    <w:lsdException w:name="Revision" w:unhideWhenUsed="0"/>
-    <w:lsdException w:name="List Paragraph" w:semiHidden="0" w:uiPriority="34" w:unhideWhenUsed="0" w:qFormat="1"/>
-    <w:lsdException w:name="Quote" w:semiHidden="0" w:uiPriority="29" w:unhideWhenUsed="0" w:qFormat="1"/>
-    <w:lsdException w:name="Intense Quote" w:semiHidden="0" w:uiPriority="30" w:unhideWhenUsed="0" w:qFormat="1"/>
-    <w:lsdException w:name="Medium List 2 Accent 1" w:semiHidden="0" w:uiPriority="66" w:unhideWhenUsed="0"/>
-    <w:lsdException w:name="Medium Grid 1 Accent 1" w:semiHidden="0" w:uiPriority="67" w:unhideWhenUsed="0"/>
-    <w:lsdException w:name="Medium Grid 2 Accent 1" w:semiHidden="0" w:uiPriority="68" w:unhideWhenUsed="0"/>
-    <w:lsdException w:name="Medium Grid 3 Accent 1" w:semiHidden="0" w:uiPriority="69" w:unhideWhenUsed="0"/>
-    <w:lsdException w:name="Dark List Accent 1" w:semiHidden="0" w:uiPriority="70" w:unhideWhenUsed="0"/>
-    <w:lsdException w:name="Colorful Shading Accent 1" w:semiHidden="0" w:uiPriority="71" w:unhideWhenUsed="0"/>
-    <w:lsdException w:name="Colorful List Accent 1" w:semiHidden="0" w:uiPriority="72" w:unhideWhenUsed="0"/>
-    <w:lsdException w:name="Colorful Grid Accent 1" w:semiHidden="0" w:uiPriority="73" w:unhideWhenUsed="0"/>
-    <w:lsdException w:name="Light Shading Accent 2" w:semiHidden="0" w:uiPriority="60" w:unhideWhenUsed="0"/>
-    <w:lsdException w:name="Light List Accent 2" w:semiHidden="0" w:uiPriority="61" w:unhideWhenUsed="0"/>
-    <w:lsdException w:name="Light Grid Accent 2" w:semiHidden="0" w:uiPriority="62" w:unhideWhenUsed="0"/>
-    <w:lsdException w:name="Medium Shading 1 Accent 2" w:semiHidden="0" w:uiPriority="63" w:unhideWhenUsed="0"/>
-    <w:lsdException w:name="Medium Shading 2 Accent 2" w:semiHidden="0" w:uiPriority="64" w:unhideWhenUsed="0"/>
-    <w:lsdException w:name="Medium List 1 Accent 2" w:semiHidden="0" w:uiPriority="65" w:unhideWhenUsed="0"/>
-    <w:lsdException w:name="Medium List 2 Accent 2" w:semiHidden="0" w:uiPriority="66" w:unhideWhenUsed="0"/>
-    <w:lsdException w:name="Medium Grid 1 Accent 2" w:semiHidden="0" w:uiPriority="67" w:unhideWhenUsed="0"/>
-    <w:lsdException w:name="Medium Grid 2 Accent 2" w:semiHidden="0" w:uiPriority="68" w:unhideWhenUsed="0"/>
-    <w:lsdException w:name="Medium Grid 3 Accent 2" w:semiHidden="0" w:uiPriority="69" w:unhideWhenUsed="0"/>
-    <w:lsdException w:name="Dark List Accent 2" w:semiHidden="0" w:uiPriority="70" w:unhideWhenUsed="0"/>
-    <w:lsdException w:name="Colorful Shading Accent 2" w:semiHidden="0" w:uiPriority="71" w:unhideWhenUsed="0"/>
-    <w:lsdException w:name="Colorful List Accent 2" w:semiHidden="0" w:uiPriority="72" w:unhideWhenUsed="0"/>
-    <w:lsdException w:name="Colorful Grid Accent 2" w:semiHidden="0" w:uiPriority="73" w:unhideWhenUsed="0"/>
-    <w:lsdException w:name="Light Shading Accent 3" w:semiHidden="0" w:uiPriority="60" w:unhideWhenUsed="0"/>
-    <w:lsdException w:name="Light List Accent 3" w:semiHidden="0" w:uiPriority="61" w:unhideWhenUsed="0"/>
-    <w:lsdException w:name="Light Grid Accent 3" w:semiHidden="0" w:uiPriority="62" w:unhideWhenUsed="0"/>
-    <w:lsdException w:name="Medium Shading 1 Accent 3" w:semiHidden="0" w:uiPriority="63" w:unhideWhenUsed="0"/>
-    <w:lsdException w:name="Medium Shading 2 Accent 3" w:semiHidden="0" w:uiPriority="64" w:unhideWhenUsed="0"/>
-    <w:lsdException w:name="Medium List 1 Accent 3" w:semiHidden="0" w:uiPriority="65" w:unhideWhenUsed="0"/>
-    <w:lsdException w:name="Medium List 2 Accent 3" w:semiHidden="0" w:uiPriority="66" w:unhideWhenUsed="0"/>
-    <w:lsdException w:name="Medium Grid 1 Accent 3" w:semiHidden="0" w:uiPriority="67" w:unhideWhenUsed="0"/>
-    <w:lsdException w:name="Medium Grid 2 Accent 3" w:semiHidden="0" w:uiPriority="68" w:unhideWhenUsed="0"/>
-    <w:lsdException w:name="Medium Grid 3 Accent 3" w:semiHidden="0" w:uiPriority="69" w:unhideWhenUsed="0"/>
-    <w:lsdException w:name="Dark List Accent 3" w:semiHidden="0" w:uiPriority="70" w:unhideWhenUsed="0"/>
-    <w:lsdException w:name="Colorful Shading Accent 3" w:semiHidden="0" w:uiPriority="71" w:unhideWhenUsed="0"/>
-    <w:lsdException w:name="Colorful List Accent 3" w:semiHidden="0" w:uiPriority="72" w:unhideWhenUsed="0"/>
-    <w:lsdException w:name="Colorful Grid Accent 3" w:semiHidden="0" w:uiPriority="73" w:unhideWhenUsed="0"/>
-    <w:lsdException w:name="Light Shading Accent 4" w:semiHidden="0" w:uiPriority="60" w:unhideWhenUsed="0"/>
-    <w:lsdException w:name="Light List Accent 4" w:semiHidden="0" w:uiPriority="61" w:unhideWhenUsed="0"/>
-    <w:lsdException w:name="Light Grid Accent 4" w:semiHidden="0" w:uiPriority="62" w:unhideWhenUsed="0"/>
-    <w:lsdException w:name="Medium Shading 1 Accent 4" w:semiHidden="0" w:uiPriority="63" w:unhideWhenUsed="0"/>
-    <w:lsdException w:name="Medium Shading 2 Accent 4" w:semiHidden="0" w:uiPriority="64" w:unhideWhenUsed="0"/>
-    <w:lsdException w:name="Medium List 1 Accent 4" w:semiHidden="0" w:uiPriority="65" w:unhideWhenUsed="0"/>
-    <w:lsdException w:name="Medium List 2 Accent 4" w:semiHidden="0" w:uiPriority="66" w:unhideWhenUsed="0"/>
-    <w:lsdException w:name="Medium Grid 1 Accent 4" w:semiHidden="0" w:uiPriority="67" w:unhideWhenUsed="0"/>
-    <w:lsdException w:name="Medium Grid 2 Accent 4" w:semiHidden="0" w:uiPriority="68" w:unhideWhenUsed="0"/>
-    <w:lsdException w:name="Medium Grid 3 Accent 4" w:semiHidden="0" w:uiPriority="69" w:unhideWhenUsed="0"/>
-    <w:lsdException w:name="Dark List Accent 4" w:semiHidden="0" w:uiPriority="70" w:unhideWhenUsed="0"/>
-    <w:lsdException w:name="Colorful Shading Accent 4" w:semiHidden="0" w:uiPriority="71" w:unhideWhenUsed="0"/>
-    <w:lsdException w:name="Colorful List Accent 4" w:semiHidden="0" w:uiPriority="72" w:unhideWhenUsed="0"/>
-    <w:lsdException w:name="Colorful Grid Accent 4" w:semiHidden="0" w:uiPriority="73" w:unhideWhenUsed="0"/>
-    <w:lsdException w:name="Light Shading Accent 5" w:semiHidden="0" w:uiPriority="60" w:unhideWhenUsed="0"/>
-    <w:lsdException w:name="Light List Accent 5" w:semiHidden="0" w:uiPriority="61" w:unhideWhenUsed="0"/>
-    <w:lsdException w:name="Light Grid Accent 5" w:semiHidden="0" w:uiPriority="62" w:unhideWhenUsed="0"/>
-    <w:lsdException w:name="Medium Shading 1 Accent 5" w:semiHidden="0" w:uiPriority="63" w:unhideWhenUsed="0"/>
-    <w:lsdException w:name="Medium Shading 2 Accent 5" w:semiHidden="0" w:uiPriority="64" w:unhideWhenUsed="0"/>
-    <w:lsdException w:name="Medium List 1 Accent 5" w:semiHidden="0" w:uiPriority="65" w:unhideWhenUsed="0"/>
-    <w:lsdException w:name="Medium List 2 Accent 5" w:semiHidden="0" w:uiPriority="66" w:unhideWhenUsed="0"/>
-    <w:lsdException w:name="Medium Grid 1 Accent 5" w:semiHidden="0" w:uiPriority="67" w:unhideWhenUsed="0"/>
-    <w:lsdException w:name="Medium Grid 2 Accent 5" w:semiHidden="0" w:uiPriority="68" w:unhideWhenUsed="0"/>
-    <w:lsdException w:name="Medium Grid 3 Accent 5" w:semiHidden="0" w:uiPriority="69" w:unhideWhenUsed="0"/>
-    <w:lsdException w:name="Dark List Accent 5" w:semiHidden="0" w:uiPriority="70" w:unhideWhenUsed="0"/>
-    <w:lsdException w:name="Colorful Shading Accent 5" w:semiHidden="0" w:uiPriority="71" w:unhideWhenUsed="0"/>
-    <w:lsdException w:name="Colorful List Accent 5" w:semiHidden="0" w:uiPriority="72" w:unhideWhenUsed="0"/>
-    <w:lsdException w:name="Colorful Grid Accent 5" w:semiHidden="0" w:uiPriority="73" w:unhideWhenUsed="0"/>
-    <w:lsdException w:name="Light Shading Accent 6" w:semiHidden="0" w:uiPriority="60" w:unhideWhenUsed="0"/>
-    <w:lsdException w:name="Light List Accent 6" w:semiHidden="0" w:uiPriority="61" w:unhideWhenUsed="0"/>
-    <w:lsdException w:name="Light Grid Accent 6" w:semiHidden="0" w:uiPriority="62" w:unhideWhenUsed="0"/>
-    <w:lsdException w:name="Medium Shading 1 Accent 6" w:semiHidden="0" w:uiPriority="63" w:unhideWhenUsed="0"/>
-    <w:lsdException w:name="Medium Shading 2 Accent 6" w:semiHidden="0" w:uiPriority="64" w:unhideWhenUsed="0"/>
-    <w:lsdException w:name="Medium List 1 Accent 6" w:semiHidden="0" w:uiPriority="65" w:unhideWhenUsed="0"/>
-    <w:lsdException w:name="Medium List 2 Accent 6" w:semiHidden="0" w:uiPriority="66" w:unhideWhenUsed="0"/>
-    <w:lsdException w:name="Medium Grid 1 Accent 6" w:semiHidden="0" w:uiPriority="67" w:unhideWhenUsed="0"/>
-    <w:lsdException w:name="Medium Grid 2 Accent 6" w:semiHidden="0" w:uiPriority="68" w:unhideWhenUsed="0"/>
-    <w:lsdException w:name="Medium Grid 3 Accent 6" w:semiHidden="0" w:uiPriority="69" w:unhideWhenUsed="0"/>
-    <w:lsdException w:name="Dark List Accent 6" w:semiHidden="0" w:uiPriority="70" w:unhideWhenUsed="0"/>
-    <w:lsdException w:name="Colorful Shading Accent 6" w:semiHidden="0" w:uiPriority="71" w:unhideWhenUsed="0"/>
-    <w:lsdException w:name="Colorful List Accent 6" w:semiHidden="0" w:uiPriority="72" w:unhideWhenUsed="0"/>
-    <w:lsdException w:name="Colorful Grid Accent 6" w:semiHidden="0" w:uiPriority="73" w:unhideWhenUsed="0"/>
-    <w:lsdException w:name="Subtle Emphasis" w:semiHidden="0" w:uiPriority="19" w:unhideWhenUsed="0" w:qFormat="1"/>
-    <w:lsdException w:name="Intense Emphasis" w:semiHidden="0" w:uiPriority="21" w:unhideWhenUsed="0" w:qFormat="1"/>
-    <w:lsdException w:name="Subtle Reference" w:semiHidden="0" w:uiPriority="31" w:unhideWhenUsed="0" w:qFormat="1"/>
-    <w:lsdException w:name="Intense Reference" w:semiHidden="0" w:uiPriority="32" w:unhideWhenUsed="0" w:qFormat="1"/>
-    <w:lsdException w:name="Book Title" w:semiHidden="0" w:uiPriority="33" w:unhideWhenUsed="0" w:qFormat="1"/>
-    <w:lsdException w:name="Bibliography" w:uiPriority="37"/>
-    <w:lsdException w:name="TOC Heading" w:uiPriority="39" w:qFormat="1"/>
-  </w:latentStyles>
-  <w:style w:type="paragraph" w:default="1" w:styleId="a">
-    <w:name w:val="Normal"/>
-    <w:qFormat/>
-    <w:pPr>
-      <w:widowControl w:val="0"/>
-      <w:jc w:val="both"/>
-    </w:pPr>
-  </w:style>
-  <w:style w:type="character" w:default="1" w:styleId="a0">
-    <w:name w:val="Default Paragraph Font"/>
-    <w:uiPriority w:val="1"/>
-    <w:semiHidden/>
-    <w:unhideWhenUsed/>
-  </w:style>
-  <w:style w:type="table" w:default="1" w:styleId="a1">
-    <w:name w:val="Normal Table"/>
-    <w:uiPriority w:val="99"/>
-    <w:semiHidden/>
-    <w:unhideWhenUsed/>
-    <w:tblPr>
-      <w:tblInd w:w="0" w:type="dxa"/>
-      <w:tblCellMar>
-        <w:top w:w="0" w:type="dxa"/>
-        <w:left w:w="108" w:type="dxa"/>
-        <w:bottom w:w="0" w:type="dxa"/>
-        <w:right w:w="108" w:type="dxa"/>
-      </w:tblCellMar>
-    </w:tblPr>
-  </w:style>
-  <w:style w:type="numbering" w:default="1" w:styleId="a2">
-    <w:name w:val="No List"/>
-    <w:uiPriority w:val="99"/>
-    <w:semiHidden/>
-    <w:unhideWhenUsed/>
-  </w:style>
-  <w:style w:type="paragraph" w:customStyle="1" w:styleId="392D8398ABF748EAA8F19EB6311A2D32">
-    <w:name w:val="392D8398ABF748EAA8F19EB6311A2D32"/>
-    <w:rsid w:val="0018660D"/>
-    <w:pPr>
-      <w:widowControl w:val="0"/>
-      <w:jc w:val="both"/>
-    </w:pPr>
-  </w:style>
-  <w:style w:type="paragraph" w:customStyle="1" w:styleId="8575E9BAA2B042A18CDE14809E94CCE0">
-    <w:name w:val="8575E9BAA2B042A18CDE14809E94CCE0"/>
-    <w:rsid w:val="0018660D"/>
-    <w:pPr>
-      <w:widowControl w:val="0"/>
-      <w:jc w:val="both"/>
-    </w:pPr>
-  </w:style>
-  <w:style w:type="paragraph" w:customStyle="1" w:styleId="BF92F4AD7173499C9F6BE0A368DA0639">
-    <w:name w:val="BF92F4AD7173499C9F6BE0A368DA0639"/>
-    <w:rsid w:val="0018660D"/>
-    <w:pPr>
-      <w:widowControl w:val="0"/>
-      <w:jc w:val="both"/>
-    </w:pPr>
-  </w:style>
-</w:styles>
-</file>
-
-<file path=word/glossary/webSettings.xml><?xml version="1.0" encoding="utf-8"?>
-<w:webSettings xmlns:mc="http://schemas.openxmlformats.org/markup-compatibility/2006" xmlns:r="http://schemas.openxmlformats.org/officeDocument/2006/relationships" xmlns:w="http://schemas.openxmlformats.org/wordprocessingml/2006/main" xmlns:w14="http://schemas.microsoft.com/office/word/2010/wordml" mc:Ignorable="w14">
-  <w:optimizeForBrowser/>
-  <w:allowPNG/>
-</w:webSettings>
-</file>
-
 <file path=word/theme/theme1.xml><?xml version="1.0" encoding="utf-8"?>
 <a:theme xmlns:a="http://schemas.openxmlformats.org/drawingml/2006/main" name="Office 主题​​">
   <a:themeElements>
@@ -4661,7 +4873,7 @@
 </file>
 
 <file path=customXml/itemProps1.xml><?xml version="1.0" encoding="utf-8"?>
-<ds:datastoreItem xmlns:ds="http://schemas.openxmlformats.org/officeDocument/2006/customXml" ds:itemID="{CCC338EF-07B6-4580-927A-F1C1D899D999}">
+<ds:datastoreItem xmlns:ds="http://schemas.openxmlformats.org/officeDocument/2006/customXml" ds:itemID="{A1533BE8-E160-48C6-8AD4-301071EE127C}">
   <ds:schemaRefs>
     <ds:schemaRef ds:uri="http://schemas.openxmlformats.org/officeDocument/2006/bibliography"/>
   </ds:schemaRefs>

</xml_diff>